<commit_message>
Update labels for beta kits
</commit_message>
<xml_diff>
--- a/Labels/Core64 Label Set of 5.docx
+++ b/Labels/Core64 Label Set of 5.docx
@@ -30,31 +30,45 @@
           </w:tcPr>
           <w:p>
             <w:pPr>
-              <w:ind w:left="540" w:hanging="197"/>
-            </w:pPr>
-          </w:p>
-          <w:p>
-            <w:pPr>
-              <w:ind w:left="540" w:hanging="197"/>
+              <w:ind w:left="2357" w:hanging="197"/>
+            </w:pPr>
+          </w:p>
+          <w:p>
+            <w:pPr>
+              <w:ind w:left="2357" w:hanging="197"/>
+            </w:pPr>
+          </w:p>
+          <w:p>
+            <w:pPr>
+              <w:ind w:left="3330" w:hanging="450"/>
               <w:rPr>
                 <w:b/>
                 <w:bCs/>
-                <w:sz w:val="21"/>
-                <w:szCs w:val="24"/>
-              </w:rPr>
-            </w:pPr>
-            <w:r>
-              <w:t xml:space="preserve"> </w:t>
-            </w:r>
-            <w:r>
-              <w:rPr>
+                <w:sz w:val="28"/>
+                <w:szCs w:val="36"/>
+              </w:rPr>
+            </w:pPr>
+            <w:r>
+              <w:rPr>
+                <w:b/>
+                <w:bCs/>
                 <w:noProof/>
+                <w:sz w:val="28"/>
+                <w:szCs w:val="36"/>
               </w:rPr>
               <w:drawing>
-                <wp:inline distT="0" distB="0" distL="0" distR="0" wp14:anchorId="5783E12F" wp14:editId="3C185A1B">
-                  <wp:extent cx="1014984" cy="228600"/>
-                  <wp:effectExtent l="0" t="0" r="1270" b="0"/>
-                  <wp:docPr id="8" name="Picture 8" descr="Logo&#10;&#10;Description automatically generated"/>
+                <wp:anchor distT="0" distB="0" distL="114300" distR="114300" simplePos="0" relativeHeight="251672576" behindDoc="0" locked="0" layoutInCell="1" allowOverlap="1" wp14:anchorId="1205B78E" wp14:editId="005F8101">
+                  <wp:simplePos x="0" y="0"/>
+                  <wp:positionH relativeFrom="column">
+                    <wp:posOffset>242570</wp:posOffset>
+                  </wp:positionH>
+                  <wp:positionV relativeFrom="paragraph">
+                    <wp:posOffset>24249</wp:posOffset>
+                  </wp:positionV>
+                  <wp:extent cx="1371600" cy="320040"/>
+                  <wp:effectExtent l="0" t="0" r="0" b="0"/>
+                  <wp:wrapNone/>
+                  <wp:docPr id="7" name="Picture 7" descr="Logo&#10;&#10;Description automatically generated"/>
                   <wp:cNvGraphicFramePr>
                     <a:graphicFrameLocks xmlns:a="http://schemas.openxmlformats.org/drawingml/2006/main" noChangeAspect="1"/>
                   </wp:cNvGraphicFramePr>
@@ -80,7 +94,7 @@
                         <pic:spPr>
                           <a:xfrm>
                             <a:off x="0" y="0"/>
-                            <a:ext cx="1014984" cy="228600"/>
+                            <a:ext cx="1371600" cy="320040"/>
                           </a:xfrm>
                           <a:prstGeom prst="rect">
                             <a:avLst/>
@@ -89,24 +103,74 @@
                       </pic:pic>
                     </a:graphicData>
                   </a:graphic>
-                </wp:inline>
+                  <wp14:sizeRelH relativeFrom="margin">
+                    <wp14:pctWidth>0</wp14:pctWidth>
+                  </wp14:sizeRelH>
+                  <wp14:sizeRelV relativeFrom="margin">
+                    <wp14:pctHeight>0</wp14:pctHeight>
+                  </wp14:sizeRelV>
+                </wp:anchor>
               </w:drawing>
             </w:r>
             <w:r>
-              <w:rPr>
-                <w:sz w:val="20"/>
-              </w:rPr>
-              <w:t xml:space="preserve">     </w:t>
+              <w:t xml:space="preserve"> </w:t>
             </w:r>
             <w:r>
               <w:rPr>
                 <w:b/>
                 <w:bCs/>
-                <w:sz w:val="24"/>
-                <w:szCs w:val="24"/>
-              </w:rPr>
-              <w:t>CORE BOARD KIT V0.5</w:t>
-            </w:r>
+                <w:sz w:val="28"/>
+                <w:szCs w:val="36"/>
+              </w:rPr>
+              <w:t>LOGIC BOARD KIT</w:t>
+            </w:r>
+            <w:r>
+              <w:rPr>
+                <w:b/>
+                <w:bCs/>
+                <w:sz w:val="28"/>
+                <w:szCs w:val="36"/>
+              </w:rPr>
+              <w:t xml:space="preserve"> </w:t>
+            </w:r>
+          </w:p>
+          <w:p>
+            <w:pPr>
+              <w:ind w:left="3330" w:hanging="450"/>
+              <w:rPr>
+                <w:sz w:val="16"/>
+                <w:szCs w:val="16"/>
+              </w:rPr>
+            </w:pPr>
+            <w:r>
+              <w:rPr>
+                <w:sz w:val="16"/>
+                <w:szCs w:val="16"/>
+              </w:rPr>
+              <w:t>110-000 CORE64-LB-KIT</w:t>
+            </w:r>
+            <w:r>
+              <w:rPr>
+                <w:sz w:val="16"/>
+                <w:szCs w:val="16"/>
+              </w:rPr>
+              <w:t xml:space="preserve"> V0.</w:t>
+            </w:r>
+            <w:r>
+              <w:rPr>
+                <w:sz w:val="16"/>
+                <w:szCs w:val="16"/>
+              </w:rPr>
+              <w:t>5</w:t>
+            </w:r>
+          </w:p>
+          <w:p>
+            <w:pPr>
+              <w:rPr>
+                <w:sz w:val="16"/>
+                <w:szCs w:val="16"/>
+              </w:rPr>
+            </w:pPr>
           </w:p>
           <w:p>
             <w:pPr>
@@ -116,6 +180,36 @@
                 <w:szCs w:val="16"/>
               </w:rPr>
             </w:pPr>
+            <w:proofErr w:type="gramStart"/>
+            <w:r>
+              <w:rPr>
+                <w:sz w:val="16"/>
+                <w:szCs w:val="16"/>
+              </w:rPr>
+              <w:t>[  ]</w:t>
+            </w:r>
+            <w:proofErr w:type="gramEnd"/>
+            <w:r>
+              <w:rPr>
+                <w:sz w:val="16"/>
+                <w:szCs w:val="16"/>
+              </w:rPr>
+              <w:t xml:space="preserve"> Qty 1, </w:t>
+            </w:r>
+            <w:r>
+              <w:rPr>
+                <w:sz w:val="16"/>
+                <w:szCs w:val="16"/>
+              </w:rPr>
+              <w:t>Logic Board</w:t>
+            </w:r>
+            <w:r>
+              <w:rPr>
+                <w:sz w:val="16"/>
+                <w:szCs w:val="16"/>
+              </w:rPr>
+              <w:t xml:space="preserve"> PCBA</w:t>
+            </w:r>
           </w:p>
           <w:p>
             <w:pPr>
@@ -139,7 +233,28 @@
                 <w:sz w:val="16"/>
                 <w:szCs w:val="16"/>
               </w:rPr>
-              <w:t xml:space="preserve"> Qty 1, CORE BOARD PCBA</w:t>
+              <w:t xml:space="preserve"> Qty </w:t>
+            </w:r>
+            <w:r>
+              <w:rPr>
+                <w:sz w:val="16"/>
+                <w:szCs w:val="16"/>
+              </w:rPr>
+              <w:t>1</w:t>
+            </w:r>
+            <w:r>
+              <w:rPr>
+                <w:sz w:val="16"/>
+                <w:szCs w:val="16"/>
+              </w:rPr>
+              <w:t>,</w:t>
+            </w:r>
+            <w:r>
+              <w:rPr>
+                <w:sz w:val="16"/>
+                <w:szCs w:val="16"/>
+              </w:rPr>
+              <w:t xml:space="preserve"> 2x3 SAO Socket</w:t>
             </w:r>
           </w:p>
           <w:p>
@@ -164,7 +279,7 @@
                 <w:sz w:val="16"/>
                 <w:szCs w:val="16"/>
               </w:rPr>
-              <w:t xml:space="preserve"> Qty 68, Ferrite Cores</w:t>
+              <w:t xml:space="preserve"> Qty 2, 1x40 pin TH 0.1” female header, std. height</w:t>
             </w:r>
           </w:p>
           <w:p>
@@ -189,7 +304,14 @@
                 <w:sz w:val="16"/>
                 <w:szCs w:val="16"/>
               </w:rPr>
-              <w:t xml:space="preserve"> Qty 1, 32AWG enamel wire, 100” long</w:t>
+              <w:t xml:space="preserve"> Qty 1,</w:t>
+            </w:r>
+            <w:r>
+              <w:rPr>
+                <w:sz w:val="16"/>
+                <w:szCs w:val="16"/>
+              </w:rPr>
+              <w:t xml:space="preserve"> Battery Pack with foam tape</w:t>
             </w:r>
           </w:p>
           <w:p>
@@ -214,21 +336,14 @@
                 <w:sz w:val="16"/>
                 <w:szCs w:val="16"/>
               </w:rPr>
-              <w:t xml:space="preserve"> Qty 1, 1x</w:t>
-            </w:r>
-            <w:r>
-              <w:rPr>
-                <w:sz w:val="16"/>
-                <w:szCs w:val="16"/>
-              </w:rPr>
-              <w:t>36</w:t>
-            </w:r>
-            <w:r>
-              <w:rPr>
-                <w:sz w:val="16"/>
-                <w:szCs w:val="16"/>
-              </w:rPr>
-              <w:t xml:space="preserve"> pin TH 0.1” male header, tall, cuttable</w:t>
+              <w:t xml:space="preserve"> Qty 4, “AAA” Batter</w:t>
+            </w:r>
+            <w:r>
+              <w:rPr>
+                <w:sz w:val="16"/>
+                <w:szCs w:val="16"/>
+              </w:rPr>
+              <w:t>y</w:t>
             </w:r>
           </w:p>
           <w:p>
@@ -253,51 +368,15 @@
                 <w:sz w:val="16"/>
                 <w:szCs w:val="16"/>
               </w:rPr>
-              <w:t xml:space="preserve"> Qty 4, Plastic Press Rivet</w:t>
-            </w:r>
-          </w:p>
-          <w:p>
-            <w:pPr>
-              <w:ind w:left="540" w:hanging="197"/>
-              <w:rPr>
-                <w:sz w:val="16"/>
-                <w:szCs w:val="16"/>
-              </w:rPr>
-            </w:pPr>
-            <w:proofErr w:type="gramStart"/>
-            <w:r>
-              <w:rPr>
-                <w:sz w:val="16"/>
-                <w:szCs w:val="16"/>
-              </w:rPr>
-              <w:t>[  ]</w:t>
-            </w:r>
-            <w:proofErr w:type="gramEnd"/>
-            <w:r>
-              <w:rPr>
-                <w:sz w:val="16"/>
-                <w:szCs w:val="16"/>
-              </w:rPr>
-              <w:t xml:space="preserve"> Qty 2, Screen Protector Sheet</w:t>
-            </w:r>
-          </w:p>
-          <w:p>
-            <w:pPr>
-              <w:ind w:left="540" w:hanging="197"/>
-              <w:rPr>
-                <w:sz w:val="16"/>
-                <w:szCs w:val="16"/>
-              </w:rPr>
-            </w:pPr>
-          </w:p>
-          <w:p>
-            <w:pPr>
-              <w:ind w:left="540" w:hanging="197"/>
-              <w:rPr>
-                <w:sz w:val="16"/>
-                <w:szCs w:val="16"/>
-              </w:rPr>
-            </w:pPr>
+              <w:t xml:space="preserve"> Qty </w:t>
+            </w:r>
+            <w:r>
+              <w:rPr>
+                <w:sz w:val="16"/>
+                <w:szCs w:val="16"/>
+              </w:rPr>
+              <w:t>1, Lanyard</w:t>
+            </w:r>
           </w:p>
         </w:tc>
         <w:tc>
@@ -309,22 +388,52 @@
               <w:ind w:left="794" w:hanging="450"/>
             </w:pPr>
           </w:p>
-          <w:p>
-            <w:pPr>
-              <w:ind w:left="794" w:hanging="450"/>
-            </w:pPr>
-            <w:r>
-              <w:t xml:space="preserve"> </w:t>
-            </w:r>
-            <w:r>
-              <w:rPr>
+        </w:tc>
+      </w:tr>
+      <w:tr>
+        <w:trPr>
+          <w:trHeight w:val="2880"/>
+        </w:trPr>
+        <w:tc>
+          <w:tcPr>
+            <w:tcW w:w="5755" w:type="dxa"/>
+          </w:tcPr>
+          <w:p>
+            <w:pPr>
+              <w:ind w:left="2357" w:hanging="197"/>
+            </w:pPr>
+          </w:p>
+          <w:p>
+            <w:pPr>
+              <w:ind w:left="3330" w:hanging="450"/>
+              <w:rPr>
+                <w:b/>
+                <w:bCs/>
+                <w:sz w:val="28"/>
+                <w:szCs w:val="36"/>
+              </w:rPr>
+            </w:pPr>
+            <w:r>
+              <w:rPr>
+                <w:b/>
+                <w:bCs/>
                 <w:noProof/>
+                <w:sz w:val="28"/>
+                <w:szCs w:val="36"/>
               </w:rPr>
               <w:drawing>
-                <wp:inline distT="0" distB="0" distL="0" distR="0" wp14:anchorId="73AF971B" wp14:editId="3244EC55">
-                  <wp:extent cx="1014984" cy="228600"/>
-                  <wp:effectExtent l="0" t="0" r="1270" b="0"/>
-                  <wp:docPr id="1" name="Picture 1" descr="Logo&#10;&#10;Description automatically generated"/>
+                <wp:anchor distT="0" distB="0" distL="114300" distR="114300" simplePos="0" relativeHeight="251676672" behindDoc="0" locked="0" layoutInCell="1" allowOverlap="1" wp14:anchorId="7B7E5701" wp14:editId="38DCC337">
+                  <wp:simplePos x="0" y="0"/>
+                  <wp:positionH relativeFrom="column">
+                    <wp:posOffset>242570</wp:posOffset>
+                  </wp:positionH>
+                  <wp:positionV relativeFrom="paragraph">
+                    <wp:posOffset>24249</wp:posOffset>
+                  </wp:positionV>
+                  <wp:extent cx="1371600" cy="320040"/>
+                  <wp:effectExtent l="0" t="0" r="0" b="0"/>
+                  <wp:wrapNone/>
+                  <wp:docPr id="6" name="Picture 6" descr="Logo&#10;&#10;Description automatically generated"/>
                   <wp:cNvGraphicFramePr>
                     <a:graphicFrameLocks xmlns:a="http://schemas.openxmlformats.org/drawingml/2006/main" noChangeAspect="1"/>
                   </wp:cNvGraphicFramePr>
@@ -350,7 +459,7 @@
                         <pic:spPr>
                           <a:xfrm>
                             <a:off x="0" y="0"/>
-                            <a:ext cx="1014984" cy="228600"/>
+                            <a:ext cx="1371600" cy="320040"/>
                           </a:xfrm>
                           <a:prstGeom prst="rect">
                             <a:avLst/>
@@ -359,144 +468,309 @@
                       </pic:pic>
                     </a:graphicData>
                   </a:graphic>
-                </wp:inline>
+                  <wp14:sizeRelH relativeFrom="margin">
+                    <wp14:pctWidth>0</wp14:pctWidth>
+                  </wp14:sizeRelH>
+                  <wp14:sizeRelV relativeFrom="margin">
+                    <wp14:pctHeight>0</wp14:pctHeight>
+                  </wp14:sizeRelV>
+                </wp:anchor>
               </w:drawing>
-            </w:r>
-            <w:r>
-              <w:rPr>
-                <w:sz w:val="20"/>
-              </w:rPr>
-              <w:t xml:space="preserve">     </w:t>
             </w:r>
             <w:r>
               <w:rPr>
                 <w:b/>
                 <w:bCs/>
-                <w:sz w:val="24"/>
-                <w:szCs w:val="24"/>
-              </w:rPr>
-              <w:t>LED MATRIX KIT V0.1 or V0.2</w:t>
-            </w:r>
-          </w:p>
+                <w:sz w:val="28"/>
+                <w:szCs w:val="36"/>
+              </w:rPr>
+              <w:t>CORE BOARD KIT</w:t>
+            </w:r>
+            <w:r>
+              <w:rPr>
+                <w:b/>
+                <w:bCs/>
+                <w:sz w:val="28"/>
+                <w:szCs w:val="36"/>
+              </w:rPr>
+              <w:t xml:space="preserve"> </w:t>
+            </w:r>
+          </w:p>
+          <w:p>
+            <w:pPr>
+              <w:ind w:left="3330" w:hanging="450"/>
+              <w:rPr>
+                <w:sz w:val="16"/>
+                <w:szCs w:val="16"/>
+              </w:rPr>
+            </w:pPr>
+            <w:r>
+              <w:rPr>
+                <w:sz w:val="16"/>
+                <w:szCs w:val="16"/>
+              </w:rPr>
+              <w:t xml:space="preserve">120-000 CORE64-CB1T-KIT </w:t>
+            </w:r>
+            <w:r>
+              <w:rPr>
+                <w:sz w:val="16"/>
+                <w:szCs w:val="16"/>
+              </w:rPr>
+              <w:t>V0.</w:t>
+            </w:r>
+            <w:r>
+              <w:rPr>
+                <w:sz w:val="16"/>
+                <w:szCs w:val="16"/>
+              </w:rPr>
+              <w:t>5</w:t>
+            </w:r>
+          </w:p>
+          <w:p>
+            <w:pPr>
+              <w:ind w:left="540" w:hanging="197"/>
+              <w:rPr>
+                <w:sz w:val="16"/>
+                <w:szCs w:val="16"/>
+              </w:rPr>
+            </w:pPr>
+          </w:p>
+          <w:p>
+            <w:pPr>
+              <w:ind w:left="540" w:hanging="197"/>
+              <w:rPr>
+                <w:sz w:val="16"/>
+                <w:szCs w:val="16"/>
+              </w:rPr>
+            </w:pPr>
+            <w:proofErr w:type="gramStart"/>
+            <w:r>
+              <w:rPr>
+                <w:sz w:val="16"/>
+                <w:szCs w:val="16"/>
+              </w:rPr>
+              <w:t>[  ]</w:t>
+            </w:r>
+            <w:proofErr w:type="gramEnd"/>
+            <w:r>
+              <w:rPr>
+                <w:sz w:val="16"/>
+                <w:szCs w:val="16"/>
+              </w:rPr>
+              <w:t xml:space="preserve"> Qty 1, </w:t>
+            </w:r>
+            <w:r>
+              <w:rPr>
+                <w:sz w:val="16"/>
+                <w:szCs w:val="16"/>
+              </w:rPr>
+              <w:t>Core Board</w:t>
+            </w:r>
+            <w:r>
+              <w:rPr>
+                <w:sz w:val="16"/>
+                <w:szCs w:val="16"/>
+              </w:rPr>
+              <w:t xml:space="preserve"> PCBA</w:t>
+            </w:r>
+          </w:p>
+          <w:p>
+            <w:pPr>
+              <w:ind w:left="540" w:hanging="197"/>
+              <w:rPr>
+                <w:sz w:val="16"/>
+                <w:szCs w:val="16"/>
+              </w:rPr>
+            </w:pPr>
+            <w:proofErr w:type="gramStart"/>
+            <w:r>
+              <w:rPr>
+                <w:sz w:val="16"/>
+                <w:szCs w:val="16"/>
+              </w:rPr>
+              <w:t>[  ]</w:t>
+            </w:r>
+            <w:proofErr w:type="gramEnd"/>
+            <w:r>
+              <w:rPr>
+                <w:sz w:val="16"/>
+                <w:szCs w:val="16"/>
+              </w:rPr>
+              <w:t xml:space="preserve"> Qty 68, Ferrite Cores</w:t>
+            </w:r>
+            <w:r>
+              <w:rPr>
+                <w:sz w:val="16"/>
+                <w:szCs w:val="16"/>
+              </w:rPr>
+              <w:t>, 50mil</w:t>
+            </w:r>
+          </w:p>
+          <w:p>
+            <w:pPr>
+              <w:ind w:left="540" w:hanging="197"/>
+              <w:rPr>
+                <w:sz w:val="16"/>
+                <w:szCs w:val="16"/>
+              </w:rPr>
+            </w:pPr>
+            <w:proofErr w:type="gramStart"/>
+            <w:r>
+              <w:rPr>
+                <w:sz w:val="16"/>
+                <w:szCs w:val="16"/>
+              </w:rPr>
+              <w:t>[  ]</w:t>
+            </w:r>
+            <w:proofErr w:type="gramEnd"/>
+            <w:r>
+              <w:rPr>
+                <w:sz w:val="16"/>
+                <w:szCs w:val="16"/>
+              </w:rPr>
+              <w:t xml:space="preserve"> Qty 1, 32AWG enamel wire, 100” long</w:t>
+            </w:r>
+          </w:p>
+          <w:p>
+            <w:pPr>
+              <w:ind w:left="540" w:hanging="197"/>
+              <w:rPr>
+                <w:sz w:val="16"/>
+                <w:szCs w:val="16"/>
+              </w:rPr>
+            </w:pPr>
+            <w:proofErr w:type="gramStart"/>
+            <w:r>
+              <w:rPr>
+                <w:sz w:val="16"/>
+                <w:szCs w:val="16"/>
+              </w:rPr>
+              <w:t>[  ]</w:t>
+            </w:r>
+            <w:proofErr w:type="gramEnd"/>
+            <w:r>
+              <w:rPr>
+                <w:sz w:val="16"/>
+                <w:szCs w:val="16"/>
+              </w:rPr>
+              <w:t xml:space="preserve"> Qty 1, 1x</w:t>
+            </w:r>
+            <w:r>
+              <w:rPr>
+                <w:sz w:val="16"/>
+                <w:szCs w:val="16"/>
+              </w:rPr>
+              <w:t>36</w:t>
+            </w:r>
+            <w:r>
+              <w:rPr>
+                <w:sz w:val="16"/>
+                <w:szCs w:val="16"/>
+              </w:rPr>
+              <w:t xml:space="preserve"> pin TH 0.1” male header, tall</w:t>
+            </w:r>
+          </w:p>
+          <w:p>
+            <w:pPr>
+              <w:ind w:left="540" w:hanging="197"/>
+              <w:rPr>
+                <w:sz w:val="16"/>
+                <w:szCs w:val="16"/>
+              </w:rPr>
+            </w:pPr>
+            <w:proofErr w:type="gramStart"/>
+            <w:r>
+              <w:rPr>
+                <w:sz w:val="16"/>
+                <w:szCs w:val="16"/>
+              </w:rPr>
+              <w:t>[  ]</w:t>
+            </w:r>
+            <w:proofErr w:type="gramEnd"/>
+            <w:r>
+              <w:rPr>
+                <w:sz w:val="16"/>
+                <w:szCs w:val="16"/>
+              </w:rPr>
+              <w:t xml:space="preserve"> Qty 4, Plastic</w:t>
+            </w:r>
+            <w:r>
+              <w:rPr>
+                <w:sz w:val="16"/>
+                <w:szCs w:val="16"/>
+              </w:rPr>
+              <w:t xml:space="preserve"> </w:t>
+            </w:r>
+            <w:r>
+              <w:rPr>
+                <w:sz w:val="16"/>
+                <w:szCs w:val="16"/>
+              </w:rPr>
+              <w:t>Rivet</w:t>
+            </w:r>
+          </w:p>
+          <w:p>
+            <w:pPr>
+              <w:ind w:left="540" w:hanging="197"/>
+              <w:rPr>
+                <w:sz w:val="16"/>
+                <w:szCs w:val="16"/>
+              </w:rPr>
+            </w:pPr>
+            <w:proofErr w:type="gramStart"/>
+            <w:r>
+              <w:rPr>
+                <w:sz w:val="16"/>
+                <w:szCs w:val="16"/>
+              </w:rPr>
+              <w:t>[  ]</w:t>
+            </w:r>
+            <w:proofErr w:type="gramEnd"/>
+            <w:r>
+              <w:rPr>
+                <w:sz w:val="16"/>
+                <w:szCs w:val="16"/>
+              </w:rPr>
+              <w:t xml:space="preserve"> Qty 2, Screen Protector Sheet</w:t>
+            </w:r>
+          </w:p>
+          <w:p>
+            <w:pPr>
+              <w:ind w:left="540" w:hanging="197"/>
+              <w:rPr>
+                <w:sz w:val="16"/>
+                <w:szCs w:val="16"/>
+              </w:rPr>
+            </w:pPr>
+          </w:p>
+          <w:p>
+            <w:pPr>
+              <w:ind w:left="540" w:hanging="197"/>
+              <w:rPr>
+                <w:sz w:val="16"/>
+                <w:szCs w:val="16"/>
+              </w:rPr>
+            </w:pPr>
+          </w:p>
+        </w:tc>
+        <w:tc>
+          <w:tcPr>
+            <w:tcW w:w="5755" w:type="dxa"/>
+          </w:tcPr>
           <w:p>
             <w:pPr>
               <w:ind w:left="794" w:hanging="450"/>
               <w:rPr>
-                <w:sz w:val="16"/>
-                <w:szCs w:val="16"/>
-              </w:rPr>
-            </w:pPr>
-          </w:p>
-          <w:p>
-            <w:pPr>
-              <w:ind w:left="794" w:hanging="450"/>
-              <w:rPr>
-                <w:sz w:val="16"/>
-                <w:szCs w:val="16"/>
-              </w:rPr>
-            </w:pPr>
-            <w:proofErr w:type="gramStart"/>
-            <w:r>
-              <w:rPr>
-                <w:sz w:val="16"/>
-                <w:szCs w:val="16"/>
-              </w:rPr>
-              <w:t>[  ]</w:t>
-            </w:r>
-            <w:proofErr w:type="gramEnd"/>
-            <w:r>
-              <w:rPr>
-                <w:sz w:val="16"/>
-                <w:szCs w:val="16"/>
-              </w:rPr>
-              <w:t xml:space="preserve"> Qty 1, LED MATRIX PCBA</w:t>
-            </w:r>
-          </w:p>
-          <w:p>
-            <w:pPr>
-              <w:ind w:left="794" w:hanging="450"/>
-              <w:rPr>
-                <w:sz w:val="16"/>
-                <w:szCs w:val="16"/>
-              </w:rPr>
-            </w:pPr>
-            <w:proofErr w:type="gramStart"/>
-            <w:r>
-              <w:rPr>
-                <w:sz w:val="16"/>
-                <w:szCs w:val="16"/>
-              </w:rPr>
-              <w:t>[  ]</w:t>
-            </w:r>
-            <w:proofErr w:type="gramEnd"/>
-            <w:r>
-              <w:rPr>
-                <w:sz w:val="16"/>
-                <w:szCs w:val="16"/>
-              </w:rPr>
-              <w:t xml:space="preserve"> Qty 1, 1x8 pin TH 0.1” male headers, &gt;</w:t>
-            </w:r>
-            <w:r>
-              <w:rPr>
-                <w:sz w:val="16"/>
-                <w:szCs w:val="16"/>
-              </w:rPr>
-              <w:t>0.5”</w:t>
-            </w:r>
-            <w:r>
-              <w:rPr>
-                <w:sz w:val="16"/>
-                <w:szCs w:val="16"/>
-              </w:rPr>
-              <w:t xml:space="preserve"> lg</w:t>
-            </w:r>
-          </w:p>
-          <w:p>
-            <w:pPr>
-              <w:ind w:left="540" w:hanging="197"/>
-              <w:rPr>
-                <w:sz w:val="16"/>
-                <w:szCs w:val="16"/>
-              </w:rPr>
-            </w:pPr>
-            <w:proofErr w:type="gramStart"/>
-            <w:r>
-              <w:rPr>
-                <w:sz w:val="16"/>
-                <w:szCs w:val="16"/>
-              </w:rPr>
-              <w:t>[  ]</w:t>
-            </w:r>
-            <w:proofErr w:type="gramEnd"/>
-            <w:r>
-              <w:rPr>
-                <w:sz w:val="16"/>
-                <w:szCs w:val="16"/>
-              </w:rPr>
-              <w:t xml:space="preserve"> Qty </w:t>
-            </w:r>
-            <w:r>
-              <w:rPr>
-                <w:sz w:val="16"/>
-                <w:szCs w:val="16"/>
-              </w:rPr>
-              <w:t>2</w:t>
-            </w:r>
-            <w:r>
-              <w:rPr>
-                <w:sz w:val="16"/>
-                <w:szCs w:val="16"/>
-              </w:rPr>
-              <w:t>, Diffuser</w:t>
-            </w:r>
-          </w:p>
-          <w:p>
-            <w:pPr>
-              <w:ind w:left="794" w:hanging="450"/>
-            </w:pPr>
-            <w:r>
-              <w:tab/>
-            </w:r>
+                <w:rFonts w:ascii="COURIER BOLD OBLIQUE" w:hAnsi="COURIER BOLD OBLIQUE"/>
+                <w:b/>
+                <w:bCs/>
+                <w:i/>
+                <w:iCs/>
+                <w:color w:val="FF0000"/>
+                <w:sz w:val="22"/>
+                <w:szCs w:val="22"/>
+              </w:rPr>
+            </w:pPr>
           </w:p>
         </w:tc>
       </w:tr>
@@ -510,25 +784,40 @@
           </w:tcPr>
           <w:p>
             <w:pPr>
-              <w:ind w:left="540" w:hanging="197"/>
-            </w:pPr>
-          </w:p>
-          <w:p>
-            <w:pPr>
-              <w:ind w:left="540" w:hanging="197"/>
-            </w:pPr>
-            <w:r>
-              <w:t xml:space="preserve"> </w:t>
-            </w:r>
-            <w:r>
-              <w:rPr>
+              <w:ind w:left="2357" w:hanging="197"/>
+            </w:pPr>
+          </w:p>
+          <w:p>
+            <w:pPr>
+              <w:ind w:left="3330" w:hanging="450"/>
+              <w:rPr>
+                <w:b/>
+                <w:bCs/>
+                <w:sz w:val="28"/>
+                <w:szCs w:val="36"/>
+              </w:rPr>
+            </w:pPr>
+            <w:r>
+              <w:rPr>
+                <w:b/>
+                <w:bCs/>
                 <w:noProof/>
+                <w:sz w:val="28"/>
+                <w:szCs w:val="36"/>
               </w:rPr>
               <w:drawing>
-                <wp:inline distT="0" distB="0" distL="0" distR="0" wp14:anchorId="478E2711" wp14:editId="337D9968">
-                  <wp:extent cx="1014984" cy="228600"/>
-                  <wp:effectExtent l="0" t="0" r="1270" b="0"/>
-                  <wp:docPr id="3" name="Picture 3" descr="Logo&#10;&#10;Description automatically generated"/>
+                <wp:anchor distT="0" distB="0" distL="114300" distR="114300" simplePos="0" relativeHeight="251678720" behindDoc="0" locked="0" layoutInCell="1" allowOverlap="1" wp14:anchorId="25B32A54" wp14:editId="656B9DD3">
+                  <wp:simplePos x="0" y="0"/>
+                  <wp:positionH relativeFrom="column">
+                    <wp:posOffset>242570</wp:posOffset>
+                  </wp:positionH>
+                  <wp:positionV relativeFrom="paragraph">
+                    <wp:posOffset>24249</wp:posOffset>
+                  </wp:positionV>
+                  <wp:extent cx="1371600" cy="320040"/>
+                  <wp:effectExtent l="0" t="0" r="0" b="0"/>
+                  <wp:wrapNone/>
+                  <wp:docPr id="5" name="Picture 5" descr="Logo&#10;&#10;Description automatically generated"/>
                   <wp:cNvGraphicFramePr>
                     <a:graphicFrameLocks xmlns:a="http://schemas.openxmlformats.org/drawingml/2006/main" noChangeAspect="1"/>
                   </wp:cNvGraphicFramePr>
@@ -554,7 +843,7 @@
                         <pic:spPr>
                           <a:xfrm>
                             <a:off x="0" y="0"/>
-                            <a:ext cx="1014984" cy="228600"/>
+                            <a:ext cx="1371600" cy="320040"/>
                           </a:xfrm>
                           <a:prstGeom prst="rect">
                             <a:avLst/>
@@ -563,23 +852,140 @@
                       </pic:pic>
                     </a:graphicData>
                   </a:graphic>
-                </wp:inline>
+                  <wp14:sizeRelH relativeFrom="margin">
+                    <wp14:pctWidth>0</wp14:pctWidth>
+                  </wp14:sizeRelH>
+                  <wp14:sizeRelV relativeFrom="margin">
+                    <wp14:pctHeight>0</wp14:pctHeight>
+                  </wp14:sizeRelV>
+                </wp:anchor>
               </w:drawing>
-            </w:r>
-            <w:r>
-              <w:rPr>
-                <w:sz w:val="20"/>
-              </w:rPr>
-              <w:t xml:space="preserve">     </w:t>
             </w:r>
             <w:r>
               <w:rPr>
                 <w:b/>
                 <w:bCs/>
-                <w:sz w:val="24"/>
-                <w:szCs w:val="24"/>
-              </w:rPr>
-              <w:t>LOGIC BOARD KIT V0.5</w:t>
+                <w:sz w:val="28"/>
+                <w:szCs w:val="36"/>
+              </w:rPr>
+              <w:t xml:space="preserve">LED MATRIX KIT </w:t>
+            </w:r>
+          </w:p>
+          <w:p>
+            <w:pPr>
+              <w:ind w:left="3330" w:hanging="450"/>
+              <w:rPr>
+                <w:sz w:val="16"/>
+                <w:szCs w:val="16"/>
+              </w:rPr>
+            </w:pPr>
+            <w:r>
+              <w:rPr>
+                <w:sz w:val="16"/>
+                <w:szCs w:val="16"/>
+              </w:rPr>
+              <w:t>130-000 CORE64-LM-KIT</w:t>
+            </w:r>
+            <w:r>
+              <w:rPr>
+                <w:sz w:val="16"/>
+                <w:szCs w:val="16"/>
+              </w:rPr>
+              <w:t xml:space="preserve"> V0.</w:t>
+            </w:r>
+            <w:r>
+              <w:rPr>
+                <w:sz w:val="16"/>
+                <w:szCs w:val="16"/>
+              </w:rPr>
+              <w:t>2</w:t>
+            </w:r>
+          </w:p>
+          <w:p>
+            <w:pPr>
+              <w:ind w:left="344"/>
+              <w:rPr>
+                <w:sz w:val="16"/>
+                <w:szCs w:val="16"/>
+              </w:rPr>
+            </w:pPr>
+          </w:p>
+          <w:p>
+            <w:pPr>
+              <w:ind w:left="794" w:hanging="450"/>
+              <w:rPr>
+                <w:sz w:val="16"/>
+                <w:szCs w:val="16"/>
+              </w:rPr>
+            </w:pPr>
+            <w:proofErr w:type="gramStart"/>
+            <w:r>
+              <w:rPr>
+                <w:sz w:val="16"/>
+                <w:szCs w:val="16"/>
+              </w:rPr>
+              <w:t>[  ]</w:t>
+            </w:r>
+            <w:proofErr w:type="gramEnd"/>
+            <w:r>
+              <w:rPr>
+                <w:sz w:val="16"/>
+                <w:szCs w:val="16"/>
+              </w:rPr>
+              <w:t xml:space="preserve"> Qty 1, LED M</w:t>
+            </w:r>
+            <w:r>
+              <w:rPr>
+                <w:sz w:val="16"/>
+                <w:szCs w:val="16"/>
+              </w:rPr>
+              <w:t>atrix</w:t>
+            </w:r>
+            <w:r>
+              <w:rPr>
+                <w:sz w:val="16"/>
+                <w:szCs w:val="16"/>
+              </w:rPr>
+              <w:t xml:space="preserve"> PCBA</w:t>
+            </w:r>
+          </w:p>
+          <w:p>
+            <w:pPr>
+              <w:ind w:left="794" w:hanging="450"/>
+              <w:rPr>
+                <w:sz w:val="16"/>
+                <w:szCs w:val="16"/>
+              </w:rPr>
+            </w:pPr>
+            <w:proofErr w:type="gramStart"/>
+            <w:r>
+              <w:rPr>
+                <w:sz w:val="16"/>
+                <w:szCs w:val="16"/>
+              </w:rPr>
+              <w:t>[  ]</w:t>
+            </w:r>
+            <w:proofErr w:type="gramEnd"/>
+            <w:r>
+              <w:rPr>
+                <w:sz w:val="16"/>
+                <w:szCs w:val="16"/>
+              </w:rPr>
+              <w:t xml:space="preserve"> Qty 1, 1x8 pin TH 0.1” male headers, &gt;</w:t>
+            </w:r>
+            <w:r>
+              <w:rPr>
+                <w:sz w:val="16"/>
+                <w:szCs w:val="16"/>
+              </w:rPr>
+              <w:t>0.5”</w:t>
+            </w:r>
+            <w:r>
+              <w:rPr>
+                <w:sz w:val="16"/>
+                <w:szCs w:val="16"/>
+              </w:rPr>
+              <w:t xml:space="preserve"> lg</w:t>
             </w:r>
           </w:p>
           <w:p>
@@ -590,15 +996,6 @@
                 <w:szCs w:val="16"/>
               </w:rPr>
             </w:pPr>
-          </w:p>
-          <w:p>
-            <w:pPr>
-              <w:ind w:left="540" w:hanging="197"/>
-              <w:rPr>
-                <w:sz w:val="16"/>
-                <w:szCs w:val="16"/>
-              </w:rPr>
-            </w:pPr>
             <w:proofErr w:type="gramStart"/>
             <w:r>
               <w:rPr>
@@ -613,52 +1010,6 @@
                 <w:sz w:val="16"/>
                 <w:szCs w:val="16"/>
               </w:rPr>
-              <w:t xml:space="preserve"> Qty 1, </w:t>
-            </w:r>
-            <w:r>
-              <w:rPr>
-                <w:sz w:val="16"/>
-                <w:szCs w:val="16"/>
-              </w:rPr>
-              <w:t>LOGIC</w:t>
-            </w:r>
-            <w:r>
-              <w:rPr>
-                <w:sz w:val="16"/>
-                <w:szCs w:val="16"/>
-              </w:rPr>
-              <w:t xml:space="preserve"> BOARD PCBA</w:t>
-            </w:r>
-            <w:r>
-              <w:rPr>
-                <w:sz w:val="16"/>
-                <w:szCs w:val="16"/>
-              </w:rPr>
-              <w:t>, serialized</w:t>
-            </w:r>
-          </w:p>
-          <w:p>
-            <w:pPr>
-              <w:ind w:left="540" w:hanging="197"/>
-              <w:rPr>
-                <w:sz w:val="16"/>
-                <w:szCs w:val="16"/>
-              </w:rPr>
-            </w:pPr>
-            <w:proofErr w:type="gramStart"/>
-            <w:r>
-              <w:rPr>
-                <w:sz w:val="16"/>
-                <w:szCs w:val="16"/>
-              </w:rPr>
-              <w:t>[  ]</w:t>
-            </w:r>
-            <w:proofErr w:type="gramEnd"/>
-            <w:r>
-              <w:rPr>
-                <w:sz w:val="16"/>
-                <w:szCs w:val="16"/>
-              </w:rPr>
               <w:t xml:space="preserve"> Qty </w:t>
             </w:r>
             <w:r>
@@ -666,139 +1017,14 @@
                 <w:sz w:val="16"/>
                 <w:szCs w:val="16"/>
               </w:rPr>
-              <w:t>1</w:t>
-            </w:r>
-            <w:r>
-              <w:rPr>
-                <w:sz w:val="16"/>
-                <w:szCs w:val="16"/>
-              </w:rPr>
-              <w:t>,</w:t>
-            </w:r>
-            <w:r>
-              <w:rPr>
-                <w:sz w:val="16"/>
-                <w:szCs w:val="16"/>
-              </w:rPr>
-              <w:t xml:space="preserve"> 2x3 SAO SOCKET</w:t>
-            </w:r>
-          </w:p>
-          <w:p>
-            <w:pPr>
-              <w:ind w:left="540" w:hanging="197"/>
-              <w:rPr>
-                <w:sz w:val="16"/>
-                <w:szCs w:val="16"/>
-              </w:rPr>
-            </w:pPr>
-            <w:proofErr w:type="gramStart"/>
-            <w:r>
-              <w:rPr>
-                <w:sz w:val="16"/>
-                <w:szCs w:val="16"/>
-              </w:rPr>
-              <w:t>[  ]</w:t>
-            </w:r>
-            <w:proofErr w:type="gramEnd"/>
-            <w:r>
-              <w:rPr>
-                <w:sz w:val="16"/>
-                <w:szCs w:val="16"/>
-              </w:rPr>
-              <w:t xml:space="preserve"> Qty 2, 1x40 pin TH 0.1” female header, std. height</w:t>
-            </w:r>
-          </w:p>
-          <w:p>
-            <w:pPr>
-              <w:ind w:left="540" w:hanging="197"/>
-              <w:rPr>
-                <w:sz w:val="16"/>
-                <w:szCs w:val="16"/>
-              </w:rPr>
-            </w:pPr>
-            <w:proofErr w:type="gramStart"/>
-            <w:r>
-              <w:rPr>
-                <w:sz w:val="16"/>
-                <w:szCs w:val="16"/>
-              </w:rPr>
-              <w:t>[  ]</w:t>
-            </w:r>
-            <w:proofErr w:type="gramEnd"/>
-            <w:r>
-              <w:rPr>
-                <w:sz w:val="16"/>
-                <w:szCs w:val="16"/>
-              </w:rPr>
-              <w:t xml:space="preserve"> Qty 1,</w:t>
-            </w:r>
-            <w:r>
-              <w:rPr>
-                <w:sz w:val="16"/>
-                <w:szCs w:val="16"/>
-              </w:rPr>
-              <w:t xml:space="preserve"> </w:t>
-            </w:r>
-            <w:r>
-              <w:rPr>
-                <w:sz w:val="16"/>
-                <w:szCs w:val="16"/>
-              </w:rPr>
-              <w:t>Battery Pack with foam tape</w:t>
-            </w:r>
-          </w:p>
-          <w:p>
-            <w:pPr>
-              <w:ind w:left="540" w:hanging="197"/>
-              <w:rPr>
-                <w:sz w:val="16"/>
-                <w:szCs w:val="16"/>
-              </w:rPr>
-            </w:pPr>
-            <w:proofErr w:type="gramStart"/>
-            <w:r>
-              <w:rPr>
-                <w:sz w:val="16"/>
-                <w:szCs w:val="16"/>
-              </w:rPr>
-              <w:t>[  ]</w:t>
-            </w:r>
-            <w:proofErr w:type="gramEnd"/>
-            <w:r>
-              <w:rPr>
-                <w:sz w:val="16"/>
-                <w:szCs w:val="16"/>
-              </w:rPr>
-              <w:t xml:space="preserve"> Qty 4, “AAA” Batteries</w:t>
-            </w:r>
-          </w:p>
-          <w:p>
-            <w:pPr>
-              <w:ind w:left="540" w:hanging="197"/>
-              <w:rPr>
-                <w:sz w:val="16"/>
-                <w:szCs w:val="16"/>
-              </w:rPr>
-            </w:pPr>
-            <w:r>
-              <w:rPr>
-                <w:sz w:val="16"/>
-                <w:szCs w:val="16"/>
-              </w:rPr>
-              <w:t xml:space="preserve">[  ] Qty </w:t>
-            </w:r>
-            <w:r>
-              <w:rPr>
-                <w:sz w:val="16"/>
-                <w:szCs w:val="16"/>
-              </w:rPr>
-              <w:t>1, Lanyard</w:t>
-            </w:r>
-            <w:r>
-              <w:rPr>
-                <w:sz w:val="16"/>
-                <w:szCs w:val="16"/>
-              </w:rPr>
+              <w:t>1, Diffuser Sheet</w:t>
+            </w:r>
+          </w:p>
+          <w:p>
+            <w:pPr>
+              <w:ind w:left="343"/>
+            </w:pPr>
+            <w:r>
               <w:tab/>
             </w:r>
           </w:p>
@@ -809,24 +1035,52 @@
           </w:tcPr>
           <w:p>
             <w:pPr>
-              <w:ind w:left="794" w:hanging="450"/>
-            </w:pPr>
-          </w:p>
-          <w:p>
-            <w:pPr>
-              <w:ind w:left="794" w:hanging="450"/>
-            </w:pPr>
-            <w:r>
-              <w:t xml:space="preserve"> </w:t>
-            </w:r>
-            <w:r>
-              <w:rPr>
+              <w:ind w:left="540"/>
+            </w:pPr>
+          </w:p>
+        </w:tc>
+      </w:tr>
+      <w:tr>
+        <w:trPr>
+          <w:trHeight w:val="2880"/>
+        </w:trPr>
+        <w:tc>
+          <w:tcPr>
+            <w:tcW w:w="5755" w:type="dxa"/>
+          </w:tcPr>
+          <w:p>
+            <w:pPr>
+              <w:ind w:left="2357" w:hanging="197"/>
+            </w:pPr>
+          </w:p>
+          <w:p>
+            <w:pPr>
+              <w:ind w:left="3077" w:hanging="197"/>
+              <w:rPr>
+                <w:b/>
+                <w:bCs/>
+              </w:rPr>
+            </w:pPr>
+            <w:r>
+              <w:rPr>
+                <w:b/>
+                <w:bCs/>
                 <w:noProof/>
+                <w:sz w:val="28"/>
+                <w:szCs w:val="36"/>
               </w:rPr>
               <w:drawing>
-                <wp:inline distT="0" distB="0" distL="0" distR="0" wp14:anchorId="43FB78E2" wp14:editId="2159441B">
-                  <wp:extent cx="1014984" cy="228600"/>
-                  <wp:effectExtent l="0" t="0" r="1270" b="0"/>
+                <wp:anchor distT="0" distB="0" distL="114300" distR="114300" simplePos="0" relativeHeight="251675648" behindDoc="0" locked="0" layoutInCell="1" allowOverlap="1" wp14:anchorId="0130AE26" wp14:editId="43959AE8">
+                  <wp:simplePos x="0" y="0"/>
+                  <wp:positionH relativeFrom="column">
+                    <wp:posOffset>242570</wp:posOffset>
+                  </wp:positionH>
+                  <wp:positionV relativeFrom="paragraph">
+                    <wp:posOffset>24249</wp:posOffset>
+                  </wp:positionV>
+                  <wp:extent cx="1371600" cy="320040"/>
+                  <wp:effectExtent l="0" t="0" r="0" b="0"/>
+                  <wp:wrapNone/>
                   <wp:docPr id="2" name="Picture 2" descr="Logo&#10;&#10;Description automatically generated"/>
                   <wp:cNvGraphicFramePr>
                     <a:graphicFrameLocks xmlns:a="http://schemas.openxmlformats.org/drawingml/2006/main" noChangeAspect="1"/>
@@ -853,7 +1107,7 @@
                         <pic:spPr>
                           <a:xfrm>
                             <a:off x="0" y="0"/>
-                            <a:ext cx="1014984" cy="228600"/>
+                            <a:ext cx="1371600" cy="320040"/>
                           </a:xfrm>
                           <a:prstGeom prst="rect">
                             <a:avLst/>
@@ -862,23 +1116,218 @@
                       </pic:pic>
                     </a:graphicData>
                   </a:graphic>
-                </wp:inline>
+                  <wp14:sizeRelH relativeFrom="margin">
+                    <wp14:pctWidth>0</wp14:pctWidth>
+                  </wp14:sizeRelH>
+                  <wp14:sizeRelV relativeFrom="margin">
+                    <wp14:pctHeight>0</wp14:pctHeight>
+                  </wp14:sizeRelV>
+                </wp:anchor>
               </w:drawing>
-            </w:r>
-            <w:r>
-              <w:rPr>
-                <w:sz w:val="20"/>
-              </w:rPr>
-              <w:t xml:space="preserve">     </w:t>
             </w:r>
             <w:r>
               <w:rPr>
                 <w:b/>
                 <w:bCs/>
-                <w:sz w:val="24"/>
-                <w:szCs w:val="24"/>
-              </w:rPr>
-              <w:t>TEENSY 3.2 KIT V0.5</w:t>
+                <w:sz w:val="28"/>
+                <w:szCs w:val="36"/>
+              </w:rPr>
+              <w:t>TEENSY 3.2 KIT</w:t>
+            </w:r>
+          </w:p>
+          <w:p>
+            <w:pPr>
+              <w:ind w:left="3330" w:hanging="450"/>
+              <w:rPr>
+                <w:sz w:val="16"/>
+                <w:szCs w:val="16"/>
+              </w:rPr>
+            </w:pPr>
+            <w:r>
+              <w:rPr>
+                <w:sz w:val="16"/>
+                <w:szCs w:val="16"/>
+              </w:rPr>
+              <w:t>140-000 CORE64-T32-KIT V0.5</w:t>
+            </w:r>
+          </w:p>
+          <w:p>
+            <w:pPr>
+              <w:ind w:left="344"/>
+            </w:pPr>
+          </w:p>
+          <w:p>
+            <w:pPr>
+              <w:ind w:left="794" w:hanging="450"/>
+              <w:rPr>
+                <w:sz w:val="16"/>
+                <w:szCs w:val="16"/>
+              </w:rPr>
+            </w:pPr>
+            <w:proofErr w:type="gramStart"/>
+            <w:r>
+              <w:rPr>
+                <w:sz w:val="16"/>
+                <w:szCs w:val="16"/>
+              </w:rPr>
+              <w:t>[  ]</w:t>
+            </w:r>
+            <w:proofErr w:type="gramEnd"/>
+            <w:r>
+              <w:rPr>
+                <w:sz w:val="16"/>
+                <w:szCs w:val="16"/>
+              </w:rPr>
+              <w:t xml:space="preserve"> Qty 1, T</w:t>
+            </w:r>
+            <w:r>
+              <w:rPr>
+                <w:sz w:val="16"/>
+                <w:szCs w:val="16"/>
+              </w:rPr>
+              <w:t>eensy</w:t>
+            </w:r>
+            <w:r>
+              <w:rPr>
+                <w:sz w:val="16"/>
+                <w:szCs w:val="16"/>
+              </w:rPr>
+              <w:t xml:space="preserve"> 3.2</w:t>
+            </w:r>
+            <w:r>
+              <w:rPr>
+                <w:sz w:val="16"/>
+                <w:szCs w:val="16"/>
+              </w:rPr>
+              <w:t xml:space="preserve"> with p</w:t>
+            </w:r>
+            <w:r>
+              <w:rPr>
+                <w:sz w:val="16"/>
+                <w:szCs w:val="16"/>
+              </w:rPr>
+              <w:t>inout card</w:t>
+            </w:r>
+          </w:p>
+          <w:p>
+            <w:pPr>
+              <w:ind w:left="794" w:hanging="450"/>
+              <w:rPr>
+                <w:sz w:val="16"/>
+                <w:szCs w:val="16"/>
+              </w:rPr>
+            </w:pPr>
+            <w:proofErr w:type="gramStart"/>
+            <w:r>
+              <w:rPr>
+                <w:sz w:val="16"/>
+                <w:szCs w:val="16"/>
+              </w:rPr>
+              <w:t>[  ]</w:t>
+            </w:r>
+            <w:proofErr w:type="gramEnd"/>
+            <w:r>
+              <w:rPr>
+                <w:sz w:val="16"/>
+                <w:szCs w:val="16"/>
+              </w:rPr>
+              <w:t xml:space="preserve"> Qty 1, 2x7 pin SMD 0.1” male header, std. height</w:t>
+            </w:r>
+          </w:p>
+          <w:p>
+            <w:pPr>
+              <w:ind w:left="794" w:hanging="450"/>
+              <w:rPr>
+                <w:sz w:val="16"/>
+                <w:szCs w:val="16"/>
+              </w:rPr>
+            </w:pPr>
+            <w:proofErr w:type="gramStart"/>
+            <w:r>
+              <w:rPr>
+                <w:sz w:val="16"/>
+                <w:szCs w:val="16"/>
+              </w:rPr>
+              <w:t>[  ]</w:t>
+            </w:r>
+            <w:proofErr w:type="gramEnd"/>
+            <w:r>
+              <w:rPr>
+                <w:sz w:val="16"/>
+                <w:szCs w:val="16"/>
+              </w:rPr>
+              <w:t xml:space="preserve"> Qty 1, 1x40 pin TH 0.1” male header, std. height</w:t>
+            </w:r>
+          </w:p>
+          <w:p>
+            <w:pPr>
+              <w:ind w:left="344"/>
+              <w:rPr>
+                <w:sz w:val="16"/>
+                <w:szCs w:val="16"/>
+              </w:rPr>
+            </w:pPr>
+            <w:proofErr w:type="gramStart"/>
+            <w:r>
+              <w:rPr>
+                <w:sz w:val="16"/>
+                <w:szCs w:val="16"/>
+              </w:rPr>
+              <w:t>[  ]</w:t>
+            </w:r>
+            <w:proofErr w:type="gramEnd"/>
+            <w:r>
+              <w:rPr>
+                <w:sz w:val="16"/>
+                <w:szCs w:val="16"/>
+              </w:rPr>
+              <w:t xml:space="preserve"> Qty 2, 1x40 pin TH 0.1” female header, std. height</w:t>
+            </w:r>
+          </w:p>
+          <w:p>
+            <w:pPr>
+              <w:ind w:left="344"/>
+              <w:rPr>
+                <w:sz w:val="16"/>
+                <w:szCs w:val="16"/>
+              </w:rPr>
+            </w:pPr>
+            <w:proofErr w:type="gramStart"/>
+            <w:r>
+              <w:rPr>
+                <w:sz w:val="16"/>
+                <w:szCs w:val="16"/>
+              </w:rPr>
+              <w:t>[  ]</w:t>
+            </w:r>
+            <w:proofErr w:type="gramEnd"/>
+            <w:r>
+              <w:rPr>
+                <w:sz w:val="16"/>
+                <w:szCs w:val="16"/>
+              </w:rPr>
+              <w:t xml:space="preserve"> Qty </w:t>
+            </w:r>
+            <w:r>
+              <w:rPr>
+                <w:sz w:val="16"/>
+                <w:szCs w:val="16"/>
+              </w:rPr>
+              <w:t>1</w:t>
+            </w:r>
+            <w:r>
+              <w:rPr>
+                <w:sz w:val="16"/>
+                <w:szCs w:val="16"/>
+              </w:rPr>
+              <w:t xml:space="preserve">, </w:t>
+            </w:r>
+            <w:r>
+              <w:rPr>
+                <w:sz w:val="16"/>
+                <w:szCs w:val="16"/>
+              </w:rPr>
+              <w:t>Micro USB Cable</w:t>
             </w:r>
           </w:p>
           <w:p>
@@ -890,10 +1339,20 @@
                 <w:bCs/>
                 <w:i/>
                 <w:iCs/>
+                <w:color w:val="FF0000"/>
                 <w:sz w:val="22"/>
                 <w:szCs w:val="22"/>
               </w:rPr>
             </w:pPr>
+            <w:r>
+              <w:t xml:space="preserve"> </w:t>
+            </w:r>
+            <w:r>
+              <w:rPr>
+                <w:sz w:val="20"/>
+              </w:rPr>
+              <w:t xml:space="preserve"> </w:t>
+            </w:r>
             <w:r>
               <w:rPr>
                 <w:rFonts w:ascii="COURIER BOLD OBLIQUE" w:hAnsi="COURIER BOLD OBLIQUE"/>
@@ -901,10 +1360,11 @@
                 <w:bCs/>
                 <w:i/>
                 <w:iCs/>
+                <w:color w:val="FF0000"/>
                 <w:sz w:val="22"/>
                 <w:szCs w:val="22"/>
               </w:rPr>
-              <w:t xml:space="preserve">   </w:t>
+              <w:t xml:space="preserve">  </w:t>
             </w:r>
             <w:r>
               <w:rPr>
@@ -913,6 +1373,7 @@
                 <w:bCs/>
                 <w:i/>
                 <w:iCs/>
+                <w:color w:val="FF0000"/>
                 <w:sz w:val="22"/>
                 <w:szCs w:val="22"/>
               </w:rPr>
@@ -921,236 +1382,37 @@
           </w:p>
           <w:p>
             <w:pPr>
-              <w:ind w:left="794" w:hanging="450"/>
+              <w:ind w:left="540"/>
+            </w:pPr>
+            <w:r>
               <w:rPr>
                 <w:rFonts w:ascii="COURIER BOLD OBLIQUE" w:hAnsi="COURIER BOLD OBLIQUE"/>
                 <w:b/>
                 <w:bCs/>
                 <w:i/>
                 <w:iCs/>
+                <w:color w:val="FF0000"/>
                 <w:sz w:val="22"/>
                 <w:szCs w:val="22"/>
               </w:rPr>
-            </w:pPr>
-            <w:r>
-              <w:rPr>
-                <w:rFonts w:ascii="COURIER BOLD OBLIQUE" w:hAnsi="COURIER BOLD OBLIQUE"/>
-                <w:b/>
-                <w:bCs/>
-                <w:i/>
-                <w:iCs/>
-                <w:sz w:val="22"/>
-                <w:szCs w:val="22"/>
-              </w:rPr>
-              <w:t xml:space="preserve">   </w:t>
-            </w:r>
-            <w:r>
-              <w:rPr>
-                <w:rFonts w:ascii="COURIER BOLD OBLIQUE" w:hAnsi="COURIER BOLD OBLIQUE"/>
-                <w:b/>
-                <w:bCs/>
-                <w:i/>
-                <w:iCs/>
-                <w:sz w:val="22"/>
-                <w:szCs w:val="22"/>
-              </w:rPr>
-              <w:t xml:space="preserve">*** ON BOTTOM OF TEENSY </w:t>
-            </w:r>
-            <w:r>
-              <w:rPr>
-                <w:rFonts w:ascii="COURIER BOLD OBLIQUE" w:hAnsi="COURIER BOLD OBLIQUE"/>
-                <w:b/>
-                <w:bCs/>
-                <w:i/>
-                <w:iCs/>
-                <w:sz w:val="22"/>
-                <w:szCs w:val="22"/>
-              </w:rPr>
-              <w:t xml:space="preserve">   </w:t>
-            </w:r>
-            <w:r>
-              <w:rPr>
-                <w:rFonts w:ascii="COURIER BOLD OBLIQUE" w:hAnsi="COURIER BOLD OBLIQUE"/>
-                <w:b/>
-                <w:bCs/>
-                <w:i/>
-                <w:iCs/>
-                <w:sz w:val="22"/>
-                <w:szCs w:val="22"/>
-              </w:rPr>
-              <w:t>***</w:t>
-            </w:r>
-          </w:p>
-          <w:p>
-            <w:pPr>
-              <w:ind w:left="794" w:hanging="450"/>
-              <w:rPr>
-                <w:sz w:val="16"/>
-                <w:szCs w:val="16"/>
-              </w:rPr>
-            </w:pPr>
-          </w:p>
-          <w:p>
-            <w:pPr>
-              <w:ind w:left="794" w:hanging="450"/>
-              <w:rPr>
-                <w:sz w:val="16"/>
-                <w:szCs w:val="16"/>
-              </w:rPr>
-            </w:pPr>
-            <w:proofErr w:type="gramStart"/>
-            <w:r>
-              <w:rPr>
-                <w:sz w:val="16"/>
-                <w:szCs w:val="16"/>
-              </w:rPr>
-              <w:t>[  ]</w:t>
-            </w:r>
-            <w:proofErr w:type="gramEnd"/>
-            <w:r>
-              <w:rPr>
-                <w:sz w:val="16"/>
-                <w:szCs w:val="16"/>
-              </w:rPr>
-              <w:t xml:space="preserve"> Qty 1, TEENSY 3.2</w:t>
-            </w:r>
-            <w:r>
-              <w:rPr>
-                <w:sz w:val="16"/>
-                <w:szCs w:val="16"/>
-              </w:rPr>
-              <w:t xml:space="preserve"> with p</w:t>
-            </w:r>
-            <w:r>
-              <w:rPr>
-                <w:sz w:val="16"/>
-                <w:szCs w:val="16"/>
-              </w:rPr>
-              <w:t>inout card</w:t>
-            </w:r>
-          </w:p>
-          <w:p>
-            <w:pPr>
-              <w:ind w:left="794" w:hanging="450"/>
-              <w:rPr>
-                <w:sz w:val="16"/>
-                <w:szCs w:val="16"/>
-              </w:rPr>
-            </w:pPr>
-            <w:proofErr w:type="gramStart"/>
-            <w:r>
-              <w:rPr>
-                <w:sz w:val="16"/>
-                <w:szCs w:val="16"/>
-              </w:rPr>
-              <w:t>[  ]</w:t>
-            </w:r>
-            <w:proofErr w:type="gramEnd"/>
-            <w:r>
-              <w:rPr>
-                <w:sz w:val="16"/>
-                <w:szCs w:val="16"/>
-              </w:rPr>
-              <w:t xml:space="preserve"> Qty 1, 2x7 pin SMD 0.1” male header, std. height</w:t>
-            </w:r>
-          </w:p>
-          <w:p>
-            <w:pPr>
-              <w:ind w:left="794" w:hanging="450"/>
-              <w:rPr>
-                <w:sz w:val="16"/>
-                <w:szCs w:val="16"/>
-              </w:rPr>
-            </w:pPr>
-            <w:proofErr w:type="gramStart"/>
-            <w:r>
-              <w:rPr>
-                <w:sz w:val="16"/>
-                <w:szCs w:val="16"/>
-              </w:rPr>
-              <w:t>[  ]</w:t>
-            </w:r>
-            <w:proofErr w:type="gramEnd"/>
-            <w:r>
-              <w:rPr>
-                <w:sz w:val="16"/>
-                <w:szCs w:val="16"/>
-              </w:rPr>
-              <w:t xml:space="preserve"> Qty 1, 1x40 pin TH 0.1” male header, std. height, cuttable</w:t>
-            </w:r>
-          </w:p>
-          <w:p>
-            <w:pPr>
-              <w:ind w:left="344"/>
-              <w:rPr>
-                <w:sz w:val="16"/>
-                <w:szCs w:val="16"/>
-              </w:rPr>
-            </w:pPr>
-            <w:proofErr w:type="gramStart"/>
-            <w:r>
-              <w:rPr>
-                <w:sz w:val="16"/>
-                <w:szCs w:val="16"/>
-              </w:rPr>
-              <w:t>[  ]</w:t>
-            </w:r>
-            <w:proofErr w:type="gramEnd"/>
-            <w:r>
-              <w:rPr>
-                <w:sz w:val="16"/>
-                <w:szCs w:val="16"/>
-              </w:rPr>
-              <w:t xml:space="preserve"> Qty 2, 1x40 pin TH 0.1” female header, std. height</w:t>
-            </w:r>
-          </w:p>
-          <w:p>
-            <w:pPr>
-              <w:ind w:left="344"/>
-            </w:pPr>
-            <w:proofErr w:type="gramStart"/>
-            <w:r>
-              <w:rPr>
-                <w:sz w:val="16"/>
-                <w:szCs w:val="16"/>
-              </w:rPr>
-              <w:t>[  ]</w:t>
-            </w:r>
-            <w:proofErr w:type="gramEnd"/>
-            <w:r>
-              <w:rPr>
-                <w:sz w:val="16"/>
-                <w:szCs w:val="16"/>
-              </w:rPr>
-              <w:t xml:space="preserve"> Qty </w:t>
-            </w:r>
-            <w:r>
-              <w:rPr>
-                <w:sz w:val="16"/>
-                <w:szCs w:val="16"/>
-              </w:rPr>
-              <w:t>1</w:t>
-            </w:r>
-            <w:r>
-              <w:rPr>
-                <w:sz w:val="16"/>
-                <w:szCs w:val="16"/>
-              </w:rPr>
-              <w:t xml:space="preserve">, </w:t>
-            </w:r>
-            <w:r>
-              <w:rPr>
-                <w:sz w:val="16"/>
-                <w:szCs w:val="16"/>
-              </w:rPr>
-              <w:t>Micro USB Cable</w:t>
-            </w:r>
+              <w:t xml:space="preserve"> *** ON BOTTOM OF TEENSY    ***</w:t>
+            </w:r>
+          </w:p>
+        </w:tc>
+        <w:tc>
+          <w:tcPr>
+            <w:tcW w:w="5755" w:type="dxa"/>
+          </w:tcPr>
+          <w:p>
+            <w:pPr>
+              <w:ind w:left="540"/>
+            </w:pPr>
           </w:p>
         </w:tc>
       </w:tr>
       <w:tr>
         <w:trPr>
-          <w:trHeight w:val="2880"/>
+          <w:trHeight w:val="2672"/>
         </w:trPr>
         <w:tc>
           <w:tcPr>
@@ -1158,25 +1420,40 @@
           </w:tcPr>
           <w:p>
             <w:pPr>
-              <w:ind w:left="540" w:hanging="197"/>
-            </w:pPr>
-          </w:p>
-          <w:p>
-            <w:pPr>
-              <w:ind w:left="540" w:hanging="197"/>
-            </w:pPr>
-            <w:r>
-              <w:t xml:space="preserve"> </w:t>
-            </w:r>
-            <w:r>
-              <w:rPr>
+              <w:ind w:left="2357" w:hanging="197"/>
+            </w:pPr>
+          </w:p>
+          <w:p>
+            <w:pPr>
+              <w:ind w:left="3330" w:hanging="450"/>
+              <w:rPr>
+                <w:b/>
+                <w:bCs/>
+                <w:sz w:val="28"/>
+                <w:szCs w:val="36"/>
+              </w:rPr>
+            </w:pPr>
+            <w:r>
+              <w:rPr>
+                <w:b/>
+                <w:bCs/>
                 <w:noProof/>
+                <w:sz w:val="28"/>
+                <w:szCs w:val="36"/>
               </w:rPr>
               <w:drawing>
-                <wp:inline distT="0" distB="0" distL="0" distR="0" wp14:anchorId="6F80BDF4" wp14:editId="39043D4A">
-                  <wp:extent cx="1014984" cy="228600"/>
-                  <wp:effectExtent l="0" t="0" r="1270" b="0"/>
-                  <wp:docPr id="4" name="Picture 4" descr="Logo&#10;&#10;Description automatically generated"/>
+                <wp:anchor distT="0" distB="0" distL="114300" distR="114300" simplePos="0" relativeHeight="251674624" behindDoc="0" locked="0" layoutInCell="1" allowOverlap="1" wp14:anchorId="42F6908D" wp14:editId="08145901">
+                  <wp:simplePos x="0" y="0"/>
+                  <wp:positionH relativeFrom="column">
+                    <wp:posOffset>242570</wp:posOffset>
+                  </wp:positionH>
+                  <wp:positionV relativeFrom="paragraph">
+                    <wp:posOffset>24249</wp:posOffset>
+                  </wp:positionV>
+                  <wp:extent cx="1371600" cy="320040"/>
+                  <wp:effectExtent l="0" t="0" r="0" b="0"/>
+                  <wp:wrapNone/>
+                  <wp:docPr id="9" name="Picture 9" descr="Logo&#10;&#10;Description automatically generated"/>
                   <wp:cNvGraphicFramePr>
                     <a:graphicFrameLocks xmlns:a="http://schemas.openxmlformats.org/drawingml/2006/main" noChangeAspect="1"/>
                   </wp:cNvGraphicFramePr>
@@ -1202,7 +1479,7 @@
                         <pic:spPr>
                           <a:xfrm>
                             <a:off x="0" y="0"/>
-                            <a:ext cx="1014984" cy="228600"/>
+                            <a:ext cx="1371600" cy="320040"/>
                           </a:xfrm>
                           <a:prstGeom prst="rect">
                             <a:avLst/>
@@ -1211,42 +1488,74 @@
                       </pic:pic>
                     </a:graphicData>
                   </a:graphic>
-                </wp:inline>
+                  <wp14:sizeRelH relativeFrom="margin">
+                    <wp14:pctWidth>0</wp14:pctWidth>
+                  </wp14:sizeRelH>
+                  <wp14:sizeRelV relativeFrom="margin">
+                    <wp14:pctHeight>0</wp14:pctHeight>
+                  </wp14:sizeRelV>
+                </wp:anchor>
               </w:drawing>
             </w:r>
             <w:r>
-              <w:rPr>
-                <w:sz w:val="20"/>
-              </w:rPr>
-              <w:t xml:space="preserve">     </w:t>
+              <w:t xml:space="preserve"> </w:t>
             </w:r>
             <w:r>
               <w:rPr>
                 <w:b/>
                 <w:bCs/>
-                <w:sz w:val="24"/>
-                <w:szCs w:val="24"/>
-              </w:rPr>
-              <w:t>STYLUS</w:t>
+                <w:sz w:val="28"/>
+                <w:szCs w:val="36"/>
+              </w:rPr>
+              <w:t>STYLUS KIT</w:t>
             </w:r>
             <w:r>
               <w:rPr>
                 <w:b/>
                 <w:bCs/>
-                <w:sz w:val="24"/>
-                <w:szCs w:val="24"/>
-              </w:rPr>
-              <w:t xml:space="preserve"> KIT V0.</w:t>
-            </w:r>
-            <w:r>
-              <w:rPr>
-                <w:b/>
-                <w:bCs/>
-                <w:sz w:val="24"/>
-                <w:szCs w:val="24"/>
-              </w:rPr>
-              <w:t>1</w:t>
-            </w:r>
+                <w:sz w:val="28"/>
+                <w:szCs w:val="36"/>
+              </w:rPr>
+              <w:t xml:space="preserve"> </w:t>
+            </w:r>
+          </w:p>
+          <w:p>
+            <w:pPr>
+              <w:ind w:left="3330" w:hanging="450"/>
+              <w:rPr>
+                <w:sz w:val="16"/>
+                <w:szCs w:val="16"/>
+              </w:rPr>
+            </w:pPr>
+            <w:r>
+              <w:rPr>
+                <w:sz w:val="16"/>
+                <w:szCs w:val="16"/>
+              </w:rPr>
+              <w:t>150-000 CORE64-STY-KIT</w:t>
+            </w:r>
+            <w:r>
+              <w:rPr>
+                <w:sz w:val="16"/>
+                <w:szCs w:val="16"/>
+              </w:rPr>
+              <w:t xml:space="preserve"> V0.</w:t>
+            </w:r>
+            <w:r>
+              <w:rPr>
+                <w:sz w:val="16"/>
+                <w:szCs w:val="16"/>
+              </w:rPr>
+              <w:t>2</w:t>
+            </w:r>
+          </w:p>
+          <w:p>
+            <w:pPr>
+              <w:rPr>
+                <w:sz w:val="16"/>
+                <w:szCs w:val="16"/>
+              </w:rPr>
+            </w:pPr>
           </w:p>
           <w:p>
             <w:pPr>
@@ -1256,6 +1565,36 @@
                 <w:szCs w:val="16"/>
               </w:rPr>
             </w:pPr>
+            <w:proofErr w:type="gramStart"/>
+            <w:r>
+              <w:rPr>
+                <w:sz w:val="16"/>
+                <w:szCs w:val="16"/>
+              </w:rPr>
+              <w:t>[  ]</w:t>
+            </w:r>
+            <w:proofErr w:type="gramEnd"/>
+            <w:r>
+              <w:rPr>
+                <w:sz w:val="16"/>
+                <w:szCs w:val="16"/>
+              </w:rPr>
+              <w:t xml:space="preserve"> Qty 1, </w:t>
+            </w:r>
+            <w:r>
+              <w:rPr>
+                <w:sz w:val="16"/>
+                <w:szCs w:val="16"/>
+              </w:rPr>
+              <w:t>STYLUS, 2-PIECE</w:t>
+            </w:r>
+            <w:r>
+              <w:rPr>
+                <w:sz w:val="16"/>
+                <w:szCs w:val="16"/>
+              </w:rPr>
+              <w:t xml:space="preserve"> PCB</w:t>
+            </w:r>
           </w:p>
           <w:p>
             <w:pPr>
@@ -1279,45 +1618,6 @@
                 <w:sz w:val="16"/>
                 <w:szCs w:val="16"/>
               </w:rPr>
-              <w:t xml:space="preserve"> Qty 1, </w:t>
-            </w:r>
-            <w:r>
-              <w:rPr>
-                <w:sz w:val="16"/>
-                <w:szCs w:val="16"/>
-              </w:rPr>
-              <w:t>STYLUS 2-PIECE</w:t>
-            </w:r>
-            <w:r>
-              <w:rPr>
-                <w:sz w:val="16"/>
-                <w:szCs w:val="16"/>
-              </w:rPr>
-              <w:t xml:space="preserve"> PCB</w:t>
-            </w:r>
-          </w:p>
-          <w:p>
-            <w:pPr>
-              <w:ind w:left="540" w:hanging="197"/>
-              <w:rPr>
-                <w:sz w:val="16"/>
-                <w:szCs w:val="16"/>
-              </w:rPr>
-            </w:pPr>
-            <w:proofErr w:type="gramStart"/>
-            <w:r>
-              <w:rPr>
-                <w:sz w:val="16"/>
-                <w:szCs w:val="16"/>
-              </w:rPr>
-              <w:t>[  ]</w:t>
-            </w:r>
-            <w:proofErr w:type="gramEnd"/>
-            <w:r>
-              <w:rPr>
-                <w:sz w:val="16"/>
-                <w:szCs w:val="16"/>
-              </w:rPr>
               <w:t xml:space="preserve"> Qty </w:t>
             </w:r>
             <w:r>
@@ -1339,14 +1639,7 @@
                 <w:sz w:val="16"/>
                 <w:szCs w:val="16"/>
               </w:rPr>
-              <w:t xml:space="preserve"> </w:t>
-            </w:r>
-            <w:r>
-              <w:rPr>
-                <w:sz w:val="16"/>
-                <w:szCs w:val="16"/>
-              </w:rPr>
-              <w:t xml:space="preserve">Magnets, 2.5mm </w:t>
+              <w:t xml:space="preserve"> Magnets, 2.5mm </w:t>
             </w:r>
             <w:proofErr w:type="spellStart"/>
             <w:r>
@@ -1358,56 +1651,6 @@
             </w:r>
             <w:proofErr w:type="spellEnd"/>
           </w:p>
-          <w:p>
-            <w:pPr>
-              <w:ind w:left="343"/>
-            </w:pPr>
-          </w:p>
-        </w:tc>
-        <w:tc>
-          <w:tcPr>
-            <w:tcW w:w="5755" w:type="dxa"/>
-          </w:tcPr>
-          <w:p>
-            <w:pPr>
-              <w:ind w:left="540"/>
-            </w:pPr>
-          </w:p>
-        </w:tc>
-      </w:tr>
-      <w:tr>
-        <w:trPr>
-          <w:trHeight w:val="2880"/>
-        </w:trPr>
-        <w:tc>
-          <w:tcPr>
-            <w:tcW w:w="5755" w:type="dxa"/>
-          </w:tcPr>
-          <w:p>
-            <w:pPr>
-              <w:ind w:left="540"/>
-            </w:pPr>
-          </w:p>
-        </w:tc>
-        <w:tc>
-          <w:tcPr>
-            <w:tcW w:w="5755" w:type="dxa"/>
-          </w:tcPr>
-          <w:p>
-            <w:pPr>
-              <w:ind w:left="540"/>
-            </w:pPr>
-          </w:p>
-        </w:tc>
-      </w:tr>
-      <w:tr>
-        <w:trPr>
-          <w:trHeight w:val="2672"/>
-        </w:trPr>
-        <w:tc>
-          <w:tcPr>
-            <w:tcW w:w="5755" w:type="dxa"/>
-          </w:tcPr>
           <w:p>
             <w:pPr>
               <w:ind w:left="540"/>
@@ -1921,7 +2164,6 @@
   <w:style w:type="character" w:default="1" w:styleId="DefaultParagraphFont">
     <w:name w:val="Default Paragraph Font"/>
     <w:uiPriority w:val="1"/>
-    <w:semiHidden/>
     <w:unhideWhenUsed/>
   </w:style>
   <w:style w:type="table" w:default="1" w:styleId="TableNormal">
@@ -2399,6 +2641,15 @@
 </file>
 
 <file path=customXml/item1.xml><?xml version="1.0" encoding="utf-8"?>
+<?mso-contentType ?>
+<FormTemplates xmlns="http://schemas.microsoft.com/sharepoint/v3/contenttype/forms">
+  <Display>DocumentLibraryForm</Display>
+  <Edit>AssetEditForm</Edit>
+  <New>DocumentLibraryForm</New>
+</FormTemplates>
+</file>
+
+<file path=customXml/item2.xml><?xml version="1.0" encoding="utf-8"?>
 <p:properties xmlns:p="http://schemas.microsoft.com/office/2006/metadata/properties" xmlns:xsi="http://www.w3.org/2001/XMLSchema-instance" xmlns:pc="http://schemas.microsoft.com/office/infopath/2007/PartnerControls">
   <documentManagement>
     <APDescription xmlns="4873beb7-5857-4685-be1f-d57550cc96cc" xsi:nil="true"/>
@@ -2523,15 +2774,6 @@
     <LocMarketGroupTiers2 xmlns="4873beb7-5857-4685-be1f-d57550cc96cc">,t:Tier 1,t:Tier 2,t:Tier 3,</LocMarketGroupTiers2>
   </documentManagement>
 </p:properties>
-</file>
-
-<file path=customXml/item2.xml><?xml version="1.0" encoding="utf-8"?>
-<?mso-contentType ?>
-<FormTemplates xmlns="http://schemas.microsoft.com/sharepoint/v3/contenttype/forms">
-  <Display>DocumentLibraryForm</Display>
-  <Edit>AssetEditForm</Edit>
-  <New>DocumentLibraryForm</New>
-</FormTemplates>
 </file>
 
 <file path=customXml/item3.xml><?xml version="1.0" encoding="utf-8"?>
@@ -3575,19 +3817,19 @@
 </file>
 
 <file path=customXml/itemProps1.xml><?xml version="1.0" encoding="utf-8"?>
+<ds:datastoreItem xmlns:ds="http://schemas.openxmlformats.org/officeDocument/2006/customXml" ds:itemID="{6D7DF54F-8ABB-42F0-8B51-7461FB4399AA}">
+  <ds:schemaRefs>
+    <ds:schemaRef ds:uri="http://schemas.microsoft.com/sharepoint/v3/contenttype/forms"/>
+  </ds:schemaRefs>
+</ds:datastoreItem>
+</file>
+
+<file path=customXml/itemProps2.xml><?xml version="1.0" encoding="utf-8"?>
 <ds:datastoreItem xmlns:ds="http://schemas.openxmlformats.org/officeDocument/2006/customXml" ds:itemID="{9D42E7B3-7716-46F2-95BF-AC40FBFB9125}">
   <ds:schemaRefs>
     <ds:schemaRef ds:uri="http://schemas.microsoft.com/office/2006/metadata/properties"/>
     <ds:schemaRef ds:uri="http://schemas.microsoft.com/office/infopath/2007/PartnerControls"/>
     <ds:schemaRef ds:uri="4873beb7-5857-4685-be1f-d57550cc96cc"/>
-  </ds:schemaRefs>
-</ds:datastoreItem>
-</file>
-
-<file path=customXml/itemProps2.xml><?xml version="1.0" encoding="utf-8"?>
-<ds:datastoreItem xmlns:ds="http://schemas.openxmlformats.org/officeDocument/2006/customXml" ds:itemID="{6D7DF54F-8ABB-42F0-8B51-7461FB4399AA}">
-  <ds:schemaRefs>
-    <ds:schemaRef ds:uri="http://schemas.microsoft.com/sharepoint/v3/contenttype/forms"/>
   </ds:schemaRefs>
 </ds:datastoreItem>
 </file>

</xml_diff>

<commit_message>
Label updates for Beta Kits
</commit_message>
<xml_diff>
--- a/Labels/Core64 Label Set of 5.docx
+++ b/Labels/Core64 Label Set of 5.docx
@@ -166,11 +166,19 @@
           </w:p>
           <w:p>
             <w:pPr>
-              <w:rPr>
-                <w:sz w:val="16"/>
-                <w:szCs w:val="16"/>
-              </w:rPr>
-            </w:pPr>
+              <w:ind w:left="2946"/>
+              <w:rPr>
+                <w:sz w:val="16"/>
+                <w:szCs w:val="16"/>
+              </w:rPr>
+            </w:pPr>
+            <w:r>
+              <w:rPr>
+                <w:sz w:val="16"/>
+                <w:szCs w:val="16"/>
+              </w:rPr>
+              <w:t>S/N: ___________</w:t>
+            </w:r>
           </w:p>
           <w:p>
             <w:pPr>
@@ -1006,6 +1014,66 @@
           </w:p>
           <w:p>
             <w:pPr>
+              <w:ind w:left="794" w:hanging="368"/>
+              <w:rPr>
+                <w:sz w:val="16"/>
+                <w:szCs w:val="16"/>
+              </w:rPr>
+            </w:pPr>
+            <w:r>
+              <w:rPr>
+                <w:sz w:val="16"/>
+                <w:szCs w:val="16"/>
+              </w:rPr>
+              <w:t>LED</w:t>
+            </w:r>
+            <w:r>
+              <w:rPr>
+                <w:sz w:val="16"/>
+                <w:szCs w:val="16"/>
+              </w:rPr>
+              <w:t xml:space="preserve">: </w:t>
+            </w:r>
+            <w:proofErr w:type="gramStart"/>
+            <w:r>
+              <w:rPr>
+                <w:sz w:val="16"/>
+                <w:szCs w:val="16"/>
+              </w:rPr>
+              <w:t>[  ]</w:t>
+            </w:r>
+            <w:proofErr w:type="gramEnd"/>
+            <w:r>
+              <w:rPr>
+                <w:sz w:val="16"/>
+                <w:szCs w:val="16"/>
+              </w:rPr>
+              <w:t xml:space="preserve"> </w:t>
+            </w:r>
+            <w:r>
+              <w:rPr>
+                <w:sz w:val="16"/>
+                <w:szCs w:val="16"/>
+              </w:rPr>
+              <w:t>WS2813B-B</w:t>
+            </w:r>
+            <w:r>
+              <w:rPr>
+                <w:sz w:val="16"/>
+                <w:szCs w:val="16"/>
+              </w:rPr>
+              <w:t xml:space="preserve"> or [  ] </w:t>
+            </w:r>
+            <w:r>
+              <w:rPr>
+                <w:sz w:val="16"/>
+                <w:szCs w:val="16"/>
+              </w:rPr>
+              <w:t>WS2813C</w:t>
+            </w:r>
+          </w:p>
+          <w:p>
+            <w:pPr>
               <w:ind w:left="794" w:hanging="450"/>
               <w:rPr>
                 <w:sz w:val="16"/>
@@ -1226,7 +1294,34 @@
                 <w:szCs w:val="16"/>
               </w:rPr>
             </w:pPr>
-            <w:proofErr w:type="gramStart"/>
+            <w:r>
+              <w:rPr>
+                <w:sz w:val="16"/>
+                <w:szCs w:val="16"/>
+              </w:rPr>
+              <w:t>[  ] Qty 1, T</w:t>
+            </w:r>
+            <w:r>
+              <w:rPr>
+                <w:sz w:val="16"/>
+                <w:szCs w:val="16"/>
+              </w:rPr>
+              <w:t>eensy</w:t>
+            </w:r>
+            <w:r>
+              <w:rPr>
+                <w:sz w:val="16"/>
+                <w:szCs w:val="16"/>
+              </w:rPr>
+              <w:t xml:space="preserve"> 3.2</w:t>
+            </w:r>
+            <w:r>
+              <w:rPr>
+                <w:sz w:val="16"/>
+                <w:szCs w:val="16"/>
+              </w:rPr>
+              <w:t xml:space="preserve"> </w:t>
+            </w:r>
             <w:r>
               <w:rPr>
                 <w:sz w:val="16"/>
@@ -1234,34 +1329,19 @@
               </w:rPr>
               <w:t>[  ]</w:t>
             </w:r>
-            <w:proofErr w:type="gramEnd"/>
-            <w:r>
-              <w:rPr>
-                <w:sz w:val="16"/>
-                <w:szCs w:val="16"/>
-              </w:rPr>
-              <w:t xml:space="preserve"> Qty 1, T</w:t>
-            </w:r>
-            <w:r>
-              <w:rPr>
-                <w:sz w:val="16"/>
-                <w:szCs w:val="16"/>
-              </w:rPr>
-              <w:t>eensy</w:t>
-            </w:r>
-            <w:r>
-              <w:rPr>
-                <w:sz w:val="16"/>
-                <w:szCs w:val="16"/>
-              </w:rPr>
-              <w:t xml:space="preserve"> 3.2</w:t>
-            </w:r>
-            <w:r>
-              <w:rPr>
-                <w:sz w:val="16"/>
-                <w:szCs w:val="16"/>
-              </w:rPr>
-              <w:t xml:space="preserve"> with p</w:t>
+            <w:r>
+              <w:rPr>
+                <w:sz w:val="16"/>
+                <w:szCs w:val="16"/>
+              </w:rPr>
+              <w:t xml:space="preserve"> </w:t>
+            </w:r>
+            <w:r>
+              <w:rPr>
+                <w:sz w:val="16"/>
+                <w:szCs w:val="16"/>
+              </w:rPr>
+              <w:t>P</w:t>
             </w:r>
             <w:r>
               <w:rPr>
@@ -1269,6 +1349,13 @@
                 <w:szCs w:val="16"/>
               </w:rPr>
               <w:t>inout card</w:t>
+            </w:r>
+            <w:r>
+              <w:rPr>
+                <w:sz w:val="16"/>
+                <w:szCs w:val="16"/>
+              </w:rPr>
+              <w:t xml:space="preserve"> [  ] Programmed</w:t>
             </w:r>
           </w:p>
           <w:p>
@@ -1716,11 +1803,7 @@
             </w:r>
             <w:proofErr w:type="spellEnd"/>
           </w:p>
-          <w:p>
-            <w:pPr>
-              <w:ind w:left="540"/>
-            </w:pPr>
-          </w:p>
+          <w:p/>
         </w:tc>
         <w:tc>
           <w:tcPr>
@@ -2707,6 +2790,142 @@
 </file>
 
 <file path=customXml/item1.xml><?xml version="1.0" encoding="utf-8"?>
+<p:properties xmlns:p="http://schemas.microsoft.com/office/2006/metadata/properties" xmlns:xsi="http://www.w3.org/2001/XMLSchema-instance" xmlns:pc="http://schemas.microsoft.com/office/infopath/2007/PartnerControls">
+  <documentManagement>
+    <APDescription xmlns="4873beb7-5857-4685-be1f-d57550cc96cc" xsi:nil="true"/>
+    <AssetExpire xmlns="4873beb7-5857-4685-be1f-d57550cc96cc">2035-01-01T08:00:00+00:00</AssetExpire>
+    <CampaignTagsTaxHTField0 xmlns="4873beb7-5857-4685-be1f-d57550cc96cc">
+      <Terms xmlns="http://schemas.microsoft.com/office/infopath/2007/PartnerControls"/>
+    </CampaignTagsTaxHTField0>
+    <IntlLangReviewDate xmlns="4873beb7-5857-4685-be1f-d57550cc96cc" xsi:nil="true"/>
+    <TPFriendlyName xmlns="4873beb7-5857-4685-be1f-d57550cc96cc" xsi:nil="true"/>
+    <IntlLangReview xmlns="4873beb7-5857-4685-be1f-d57550cc96cc">false</IntlLangReview>
+    <LocLastLocAttemptVersionLookup xmlns="4873beb7-5857-4685-be1f-d57550cc96cc">736637</LocLastLocAttemptVersionLookup>
+    <PolicheckWords xmlns="4873beb7-5857-4685-be1f-d57550cc96cc" xsi:nil="true"/>
+    <SubmitterId xmlns="4873beb7-5857-4685-be1f-d57550cc96cc" xsi:nil="true"/>
+    <AcquiredFrom xmlns="4873beb7-5857-4685-be1f-d57550cc96cc">Internal MS</AcquiredFrom>
+    <EditorialStatus xmlns="4873beb7-5857-4685-be1f-d57550cc96cc" xsi:nil="true"/>
+    <Markets xmlns="4873beb7-5857-4685-be1f-d57550cc96cc"/>
+    <OriginAsset xmlns="4873beb7-5857-4685-be1f-d57550cc96cc" xsi:nil="true"/>
+    <AssetStart xmlns="4873beb7-5857-4685-be1f-d57550cc96cc">2011-12-29T00:25:00+00:00</AssetStart>
+    <FriendlyTitle xmlns="4873beb7-5857-4685-be1f-d57550cc96cc" xsi:nil="true"/>
+    <MarketSpecific xmlns="4873beb7-5857-4685-be1f-d57550cc96cc">false</MarketSpecific>
+    <TPNamespace xmlns="4873beb7-5857-4685-be1f-d57550cc96cc" xsi:nil="true"/>
+    <PublishStatusLookup xmlns="4873beb7-5857-4685-be1f-d57550cc96cc">
+      <Value>1405582</Value>
+      <Value>1531175</Value>
+    </PublishStatusLookup>
+    <APAuthor xmlns="4873beb7-5857-4685-be1f-d57550cc96cc">
+      <UserInfo>
+        <DisplayName>REDMOND\v-gehous</DisplayName>
+        <AccountId>2365</AccountId>
+        <AccountType/>
+      </UserInfo>
+    </APAuthor>
+    <TPCommandLine xmlns="4873beb7-5857-4685-be1f-d57550cc96cc" xsi:nil="true"/>
+    <IntlLangReviewer xmlns="4873beb7-5857-4685-be1f-d57550cc96cc" xsi:nil="true"/>
+    <OpenTemplate xmlns="4873beb7-5857-4685-be1f-d57550cc96cc">true</OpenTemplate>
+    <CSXSubmissionDate xmlns="4873beb7-5857-4685-be1f-d57550cc96cc" xsi:nil="true"/>
+    <TaxCatchAll xmlns="4873beb7-5857-4685-be1f-d57550cc96cc"/>
+    <Manager xmlns="4873beb7-5857-4685-be1f-d57550cc96cc" xsi:nil="true"/>
+    <NumericId xmlns="4873beb7-5857-4685-be1f-d57550cc96cc" xsi:nil="true"/>
+    <ParentAssetId xmlns="4873beb7-5857-4685-be1f-d57550cc96cc" xsi:nil="true"/>
+    <OriginalSourceMarket xmlns="4873beb7-5857-4685-be1f-d57550cc96cc" xsi:nil="true"/>
+    <ApprovalStatus xmlns="4873beb7-5857-4685-be1f-d57550cc96cc">InProgress</ApprovalStatus>
+    <TPComponent xmlns="4873beb7-5857-4685-be1f-d57550cc96cc" xsi:nil="true"/>
+    <EditorialTags xmlns="4873beb7-5857-4685-be1f-d57550cc96cc" xsi:nil="true"/>
+    <TPExecutable xmlns="4873beb7-5857-4685-be1f-d57550cc96cc" xsi:nil="true"/>
+    <TPLaunchHelpLink xmlns="4873beb7-5857-4685-be1f-d57550cc96cc" xsi:nil="true"/>
+    <LocComments xmlns="4873beb7-5857-4685-be1f-d57550cc96cc" xsi:nil="true"/>
+    <LocRecommendedHandoff xmlns="4873beb7-5857-4685-be1f-d57550cc96cc" xsi:nil="true"/>
+    <SourceTitle xmlns="4873beb7-5857-4685-be1f-d57550cc96cc" xsi:nil="true"/>
+    <CSXUpdate xmlns="4873beb7-5857-4685-be1f-d57550cc96cc">false</CSXUpdate>
+    <IntlLocPriority xmlns="4873beb7-5857-4685-be1f-d57550cc96cc" xsi:nil="true"/>
+    <UAProjectedTotalWords xmlns="4873beb7-5857-4685-be1f-d57550cc96cc" xsi:nil="true"/>
+    <AssetType xmlns="4873beb7-5857-4685-be1f-d57550cc96cc">TP</AssetType>
+    <MachineTranslated xmlns="4873beb7-5857-4685-be1f-d57550cc96cc">false</MachineTranslated>
+    <OutputCachingOn xmlns="4873beb7-5857-4685-be1f-d57550cc96cc">false</OutputCachingOn>
+    <TemplateStatus xmlns="4873beb7-5857-4685-be1f-d57550cc96cc" xsi:nil="true"/>
+    <IsSearchable xmlns="4873beb7-5857-4685-be1f-d57550cc96cc">true</IsSearchable>
+    <ContentItem xmlns="4873beb7-5857-4685-be1f-d57550cc96cc" xsi:nil="true"/>
+    <HandoffToMSDN xmlns="4873beb7-5857-4685-be1f-d57550cc96cc" xsi:nil="true"/>
+    <ShowIn xmlns="4873beb7-5857-4685-be1f-d57550cc96cc">Show everywhere</ShowIn>
+    <ThumbnailAssetId xmlns="4873beb7-5857-4685-be1f-d57550cc96cc" xsi:nil="true"/>
+    <UALocComments xmlns="4873beb7-5857-4685-be1f-d57550cc96cc">2007 Template UpLeveling Do Not HandOff</UALocComments>
+    <UALocRecommendation xmlns="4873beb7-5857-4685-be1f-d57550cc96cc">Localize</UALocRecommendation>
+    <LastModifiedDateTime xmlns="4873beb7-5857-4685-be1f-d57550cc96cc" xsi:nil="true"/>
+    <LegacyData xmlns="4873beb7-5857-4685-be1f-d57550cc96cc" xsi:nil="true"/>
+    <LocManualTestRequired xmlns="4873beb7-5857-4685-be1f-d57550cc96cc">false</LocManualTestRequired>
+    <ClipArtFilename xmlns="4873beb7-5857-4685-be1f-d57550cc96cc" xsi:nil="true"/>
+    <TPApplication xmlns="4873beb7-5857-4685-be1f-d57550cc96cc" xsi:nil="true"/>
+    <CSXHash xmlns="4873beb7-5857-4685-be1f-d57550cc96cc" xsi:nil="true"/>
+    <DirectSourceMarket xmlns="4873beb7-5857-4685-be1f-d57550cc96cc" xsi:nil="true"/>
+    <PrimaryImageGen xmlns="4873beb7-5857-4685-be1f-d57550cc96cc">true</PrimaryImageGen>
+    <PlannedPubDate xmlns="4873beb7-5857-4685-be1f-d57550cc96cc" xsi:nil="true"/>
+    <CSXSubmissionMarket xmlns="4873beb7-5857-4685-be1f-d57550cc96cc" xsi:nil="true"/>
+    <Downloads xmlns="4873beb7-5857-4685-be1f-d57550cc96cc">0</Downloads>
+    <ArtSampleDocs xmlns="4873beb7-5857-4685-be1f-d57550cc96cc" xsi:nil="true"/>
+    <TrustLevel xmlns="4873beb7-5857-4685-be1f-d57550cc96cc">1 Microsoft Managed Content</TrustLevel>
+    <BlockPublish xmlns="4873beb7-5857-4685-be1f-d57550cc96cc">false</BlockPublish>
+    <TPLaunchHelpLinkType xmlns="4873beb7-5857-4685-be1f-d57550cc96cc">Template</TPLaunchHelpLinkType>
+    <LocalizationTagsTaxHTField0 xmlns="4873beb7-5857-4685-be1f-d57550cc96cc">
+      <Terms xmlns="http://schemas.microsoft.com/office/infopath/2007/PartnerControls"/>
+    </LocalizationTagsTaxHTField0>
+    <BusinessGroup xmlns="4873beb7-5857-4685-be1f-d57550cc96cc" xsi:nil="true"/>
+    <Providers xmlns="4873beb7-5857-4685-be1f-d57550cc96cc" xsi:nil="true"/>
+    <TemplateTemplateType xmlns="4873beb7-5857-4685-be1f-d57550cc96cc">Word 2007 Default</TemplateTemplateType>
+    <TimesCloned xmlns="4873beb7-5857-4685-be1f-d57550cc96cc" xsi:nil="true"/>
+    <TPAppVersion xmlns="4873beb7-5857-4685-be1f-d57550cc96cc" xsi:nil="true"/>
+    <VoteCount xmlns="4873beb7-5857-4685-be1f-d57550cc96cc" xsi:nil="true"/>
+    <AverageRating xmlns="4873beb7-5857-4685-be1f-d57550cc96cc" xsi:nil="true"/>
+    <FeatureTagsTaxHTField0 xmlns="4873beb7-5857-4685-be1f-d57550cc96cc">
+      <Terms xmlns="http://schemas.microsoft.com/office/infopath/2007/PartnerControls"/>
+    </FeatureTagsTaxHTField0>
+    <Provider xmlns="4873beb7-5857-4685-be1f-d57550cc96cc" xsi:nil="true"/>
+    <UACurrentWords xmlns="4873beb7-5857-4685-be1f-d57550cc96cc" xsi:nil="true"/>
+    <AssetId xmlns="4873beb7-5857-4685-be1f-d57550cc96cc">TP102808140</AssetId>
+    <TPClientViewer xmlns="4873beb7-5857-4685-be1f-d57550cc96cc" xsi:nil="true"/>
+    <DSATActionTaken xmlns="4873beb7-5857-4685-be1f-d57550cc96cc" xsi:nil="true"/>
+    <APEditor xmlns="4873beb7-5857-4685-be1f-d57550cc96cc">
+      <UserInfo>
+        <DisplayName/>
+        <AccountId xsi:nil="true"/>
+        <AccountType/>
+      </UserInfo>
+    </APEditor>
+    <TPInstallLocation xmlns="4873beb7-5857-4685-be1f-d57550cc96cc" xsi:nil="true"/>
+    <OOCacheId xmlns="4873beb7-5857-4685-be1f-d57550cc96cc" xsi:nil="true"/>
+    <IsDeleted xmlns="4873beb7-5857-4685-be1f-d57550cc96cc">false</IsDeleted>
+    <PublishTargets xmlns="4873beb7-5857-4685-be1f-d57550cc96cc">OfficeOnlineVNext,OfficeOnline</PublishTargets>
+    <ApprovalLog xmlns="4873beb7-5857-4685-be1f-d57550cc96cc" xsi:nil="true"/>
+    <BugNumber xmlns="4873beb7-5857-4685-be1f-d57550cc96cc" xsi:nil="true"/>
+    <CrawlForDependencies xmlns="4873beb7-5857-4685-be1f-d57550cc96cc">false</CrawlForDependencies>
+    <InternalTagsTaxHTField0 xmlns="4873beb7-5857-4685-be1f-d57550cc96cc">
+      <Terms xmlns="http://schemas.microsoft.com/office/infopath/2007/PartnerControls"/>
+    </InternalTagsTaxHTField0>
+    <LastHandOff xmlns="4873beb7-5857-4685-be1f-d57550cc96cc" xsi:nil="true"/>
+    <Milestone xmlns="4873beb7-5857-4685-be1f-d57550cc96cc" xsi:nil="true"/>
+    <OriginalRelease xmlns="4873beb7-5857-4685-be1f-d57550cc96cc">14</OriginalRelease>
+    <RecommendationsModifier xmlns="4873beb7-5857-4685-be1f-d57550cc96cc" xsi:nil="true"/>
+    <ScenarioTagsTaxHTField0 xmlns="4873beb7-5857-4685-be1f-d57550cc96cc">
+      <Terms xmlns="http://schemas.microsoft.com/office/infopath/2007/PartnerControls"/>
+    </ScenarioTagsTaxHTField0>
+    <UANotes xmlns="4873beb7-5857-4685-be1f-d57550cc96cc" xsi:nil="true"/>
+    <LocMarketGroupTiers2 xmlns="4873beb7-5857-4685-be1f-d57550cc96cc">,t:Tier 1,t:Tier 2,t:Tier 3,</LocMarketGroupTiers2>
+  </documentManagement>
+</p:properties>
+</file>
+
+<file path=customXml/item2.xml><?xml version="1.0" encoding="utf-8"?>
+<?mso-contentType ?>
+<FormTemplates xmlns="http://schemas.microsoft.com/sharepoint/v3/contenttype/forms">
+  <Display>DocumentLibraryForm</Display>
+  <Edit>AssetEditForm</Edit>
+  <New>DocumentLibraryForm</New>
+</FormTemplates>
+</file>
+
+<file path=customXml/item3.xml><?xml version="1.0" encoding="utf-8"?>
 <ct:contentTypeSchema xmlns:ct="http://schemas.microsoft.com/office/2006/metadata/contentType" xmlns:ma="http://schemas.microsoft.com/office/2006/metadata/properties/metaAttributes" ct:_="" ma:_="" ma:contentTypeName="TemplateFile" ma:contentTypeID="0x0101006EDDDB5EE6D98C44930B742096920B300400F5B6D36B3EF94B4E9A635CDF2A18F5B8" ma:contentTypeVersion="72" ma:contentTypeDescription="Create a new document." ma:contentTypeScope="" ma:versionID="a23e56308344d904b51738559c3d67c9">
   <xsd:schema xmlns:xsd="http://www.w3.org/2001/XMLSchema" xmlns:xs="http://www.w3.org/2001/XMLSchema" xmlns:p="http://schemas.microsoft.com/office/2006/metadata/properties" xmlns:ns2="4873beb7-5857-4685-be1f-d57550cc96cc" targetNamespace="http://schemas.microsoft.com/office/2006/metadata/properties" ma:root="true" ma:fieldsID="cd0908cc4600e77bf5da051303e00c8d" ns2:_="">
     <xsd:import namespace="4873beb7-5857-4685-be1f-d57550cc96cc"/>
@@ -3746,143 +3965,25 @@
 </ct:contentTypeSchema>
 </file>
 
-<file path=customXml/item2.xml><?xml version="1.0" encoding="utf-8"?>
-<?mso-contentType ?>
-<FormTemplates xmlns="http://schemas.microsoft.com/sharepoint/v3/contenttype/forms">
-  <Display>DocumentLibraryForm</Display>
-  <Edit>AssetEditForm</Edit>
-  <New>DocumentLibraryForm</New>
-</FormTemplates>
+<file path=customXml/itemProps1.xml><?xml version="1.0" encoding="utf-8"?>
+<ds:datastoreItem xmlns:ds="http://schemas.openxmlformats.org/officeDocument/2006/customXml" ds:itemID="{9D42E7B3-7716-46F2-95BF-AC40FBFB9125}">
+  <ds:schemaRefs>
+    <ds:schemaRef ds:uri="http://schemas.microsoft.com/office/2006/metadata/properties"/>
+    <ds:schemaRef ds:uri="http://schemas.microsoft.com/office/infopath/2007/PartnerControls"/>
+    <ds:schemaRef ds:uri="4873beb7-5857-4685-be1f-d57550cc96cc"/>
+  </ds:schemaRefs>
+</ds:datastoreItem>
 </file>
 
-<file path=customXml/item3.xml><?xml version="1.0" encoding="utf-8"?>
-<p:properties xmlns:p="http://schemas.microsoft.com/office/2006/metadata/properties" xmlns:xsi="http://www.w3.org/2001/XMLSchema-instance" xmlns:pc="http://schemas.microsoft.com/office/infopath/2007/PartnerControls">
-  <documentManagement>
-    <APDescription xmlns="4873beb7-5857-4685-be1f-d57550cc96cc" xsi:nil="true"/>
-    <AssetExpire xmlns="4873beb7-5857-4685-be1f-d57550cc96cc">2035-01-01T08:00:00+00:00</AssetExpire>
-    <CampaignTagsTaxHTField0 xmlns="4873beb7-5857-4685-be1f-d57550cc96cc">
-      <Terms xmlns="http://schemas.microsoft.com/office/infopath/2007/PartnerControls"/>
-    </CampaignTagsTaxHTField0>
-    <IntlLangReviewDate xmlns="4873beb7-5857-4685-be1f-d57550cc96cc" xsi:nil="true"/>
-    <TPFriendlyName xmlns="4873beb7-5857-4685-be1f-d57550cc96cc" xsi:nil="true"/>
-    <IntlLangReview xmlns="4873beb7-5857-4685-be1f-d57550cc96cc">false</IntlLangReview>
-    <LocLastLocAttemptVersionLookup xmlns="4873beb7-5857-4685-be1f-d57550cc96cc">736637</LocLastLocAttemptVersionLookup>
-    <PolicheckWords xmlns="4873beb7-5857-4685-be1f-d57550cc96cc" xsi:nil="true"/>
-    <SubmitterId xmlns="4873beb7-5857-4685-be1f-d57550cc96cc" xsi:nil="true"/>
-    <AcquiredFrom xmlns="4873beb7-5857-4685-be1f-d57550cc96cc">Internal MS</AcquiredFrom>
-    <EditorialStatus xmlns="4873beb7-5857-4685-be1f-d57550cc96cc" xsi:nil="true"/>
-    <Markets xmlns="4873beb7-5857-4685-be1f-d57550cc96cc"/>
-    <OriginAsset xmlns="4873beb7-5857-4685-be1f-d57550cc96cc" xsi:nil="true"/>
-    <AssetStart xmlns="4873beb7-5857-4685-be1f-d57550cc96cc">2011-12-29T00:25:00+00:00</AssetStart>
-    <FriendlyTitle xmlns="4873beb7-5857-4685-be1f-d57550cc96cc" xsi:nil="true"/>
-    <MarketSpecific xmlns="4873beb7-5857-4685-be1f-d57550cc96cc">false</MarketSpecific>
-    <TPNamespace xmlns="4873beb7-5857-4685-be1f-d57550cc96cc" xsi:nil="true"/>
-    <PublishStatusLookup xmlns="4873beb7-5857-4685-be1f-d57550cc96cc">
-      <Value>1405582</Value>
-      <Value>1531175</Value>
-    </PublishStatusLookup>
-    <APAuthor xmlns="4873beb7-5857-4685-be1f-d57550cc96cc">
-      <UserInfo>
-        <DisplayName>REDMOND\v-gehous</DisplayName>
-        <AccountId>2365</AccountId>
-        <AccountType/>
-      </UserInfo>
-    </APAuthor>
-    <TPCommandLine xmlns="4873beb7-5857-4685-be1f-d57550cc96cc" xsi:nil="true"/>
-    <IntlLangReviewer xmlns="4873beb7-5857-4685-be1f-d57550cc96cc" xsi:nil="true"/>
-    <OpenTemplate xmlns="4873beb7-5857-4685-be1f-d57550cc96cc">true</OpenTemplate>
-    <CSXSubmissionDate xmlns="4873beb7-5857-4685-be1f-d57550cc96cc" xsi:nil="true"/>
-    <TaxCatchAll xmlns="4873beb7-5857-4685-be1f-d57550cc96cc"/>
-    <Manager xmlns="4873beb7-5857-4685-be1f-d57550cc96cc" xsi:nil="true"/>
-    <NumericId xmlns="4873beb7-5857-4685-be1f-d57550cc96cc" xsi:nil="true"/>
-    <ParentAssetId xmlns="4873beb7-5857-4685-be1f-d57550cc96cc" xsi:nil="true"/>
-    <OriginalSourceMarket xmlns="4873beb7-5857-4685-be1f-d57550cc96cc" xsi:nil="true"/>
-    <ApprovalStatus xmlns="4873beb7-5857-4685-be1f-d57550cc96cc">InProgress</ApprovalStatus>
-    <TPComponent xmlns="4873beb7-5857-4685-be1f-d57550cc96cc" xsi:nil="true"/>
-    <EditorialTags xmlns="4873beb7-5857-4685-be1f-d57550cc96cc" xsi:nil="true"/>
-    <TPExecutable xmlns="4873beb7-5857-4685-be1f-d57550cc96cc" xsi:nil="true"/>
-    <TPLaunchHelpLink xmlns="4873beb7-5857-4685-be1f-d57550cc96cc" xsi:nil="true"/>
-    <LocComments xmlns="4873beb7-5857-4685-be1f-d57550cc96cc" xsi:nil="true"/>
-    <LocRecommendedHandoff xmlns="4873beb7-5857-4685-be1f-d57550cc96cc" xsi:nil="true"/>
-    <SourceTitle xmlns="4873beb7-5857-4685-be1f-d57550cc96cc" xsi:nil="true"/>
-    <CSXUpdate xmlns="4873beb7-5857-4685-be1f-d57550cc96cc">false</CSXUpdate>
-    <IntlLocPriority xmlns="4873beb7-5857-4685-be1f-d57550cc96cc" xsi:nil="true"/>
-    <UAProjectedTotalWords xmlns="4873beb7-5857-4685-be1f-d57550cc96cc" xsi:nil="true"/>
-    <AssetType xmlns="4873beb7-5857-4685-be1f-d57550cc96cc">TP</AssetType>
-    <MachineTranslated xmlns="4873beb7-5857-4685-be1f-d57550cc96cc">false</MachineTranslated>
-    <OutputCachingOn xmlns="4873beb7-5857-4685-be1f-d57550cc96cc">false</OutputCachingOn>
-    <TemplateStatus xmlns="4873beb7-5857-4685-be1f-d57550cc96cc" xsi:nil="true"/>
-    <IsSearchable xmlns="4873beb7-5857-4685-be1f-d57550cc96cc">true</IsSearchable>
-    <ContentItem xmlns="4873beb7-5857-4685-be1f-d57550cc96cc" xsi:nil="true"/>
-    <HandoffToMSDN xmlns="4873beb7-5857-4685-be1f-d57550cc96cc" xsi:nil="true"/>
-    <ShowIn xmlns="4873beb7-5857-4685-be1f-d57550cc96cc">Show everywhere</ShowIn>
-    <ThumbnailAssetId xmlns="4873beb7-5857-4685-be1f-d57550cc96cc" xsi:nil="true"/>
-    <UALocComments xmlns="4873beb7-5857-4685-be1f-d57550cc96cc">2007 Template UpLeveling Do Not HandOff</UALocComments>
-    <UALocRecommendation xmlns="4873beb7-5857-4685-be1f-d57550cc96cc">Localize</UALocRecommendation>
-    <LastModifiedDateTime xmlns="4873beb7-5857-4685-be1f-d57550cc96cc" xsi:nil="true"/>
-    <LegacyData xmlns="4873beb7-5857-4685-be1f-d57550cc96cc" xsi:nil="true"/>
-    <LocManualTestRequired xmlns="4873beb7-5857-4685-be1f-d57550cc96cc">false</LocManualTestRequired>
-    <ClipArtFilename xmlns="4873beb7-5857-4685-be1f-d57550cc96cc" xsi:nil="true"/>
-    <TPApplication xmlns="4873beb7-5857-4685-be1f-d57550cc96cc" xsi:nil="true"/>
-    <CSXHash xmlns="4873beb7-5857-4685-be1f-d57550cc96cc" xsi:nil="true"/>
-    <DirectSourceMarket xmlns="4873beb7-5857-4685-be1f-d57550cc96cc" xsi:nil="true"/>
-    <PrimaryImageGen xmlns="4873beb7-5857-4685-be1f-d57550cc96cc">true</PrimaryImageGen>
-    <PlannedPubDate xmlns="4873beb7-5857-4685-be1f-d57550cc96cc" xsi:nil="true"/>
-    <CSXSubmissionMarket xmlns="4873beb7-5857-4685-be1f-d57550cc96cc" xsi:nil="true"/>
-    <Downloads xmlns="4873beb7-5857-4685-be1f-d57550cc96cc">0</Downloads>
-    <ArtSampleDocs xmlns="4873beb7-5857-4685-be1f-d57550cc96cc" xsi:nil="true"/>
-    <TrustLevel xmlns="4873beb7-5857-4685-be1f-d57550cc96cc">1 Microsoft Managed Content</TrustLevel>
-    <BlockPublish xmlns="4873beb7-5857-4685-be1f-d57550cc96cc">false</BlockPublish>
-    <TPLaunchHelpLinkType xmlns="4873beb7-5857-4685-be1f-d57550cc96cc">Template</TPLaunchHelpLinkType>
-    <LocalizationTagsTaxHTField0 xmlns="4873beb7-5857-4685-be1f-d57550cc96cc">
-      <Terms xmlns="http://schemas.microsoft.com/office/infopath/2007/PartnerControls"/>
-    </LocalizationTagsTaxHTField0>
-    <BusinessGroup xmlns="4873beb7-5857-4685-be1f-d57550cc96cc" xsi:nil="true"/>
-    <Providers xmlns="4873beb7-5857-4685-be1f-d57550cc96cc" xsi:nil="true"/>
-    <TemplateTemplateType xmlns="4873beb7-5857-4685-be1f-d57550cc96cc">Word 2007 Default</TemplateTemplateType>
-    <TimesCloned xmlns="4873beb7-5857-4685-be1f-d57550cc96cc" xsi:nil="true"/>
-    <TPAppVersion xmlns="4873beb7-5857-4685-be1f-d57550cc96cc" xsi:nil="true"/>
-    <VoteCount xmlns="4873beb7-5857-4685-be1f-d57550cc96cc" xsi:nil="true"/>
-    <AverageRating xmlns="4873beb7-5857-4685-be1f-d57550cc96cc" xsi:nil="true"/>
-    <FeatureTagsTaxHTField0 xmlns="4873beb7-5857-4685-be1f-d57550cc96cc">
-      <Terms xmlns="http://schemas.microsoft.com/office/infopath/2007/PartnerControls"/>
-    </FeatureTagsTaxHTField0>
-    <Provider xmlns="4873beb7-5857-4685-be1f-d57550cc96cc" xsi:nil="true"/>
-    <UACurrentWords xmlns="4873beb7-5857-4685-be1f-d57550cc96cc" xsi:nil="true"/>
-    <AssetId xmlns="4873beb7-5857-4685-be1f-d57550cc96cc">TP102808140</AssetId>
-    <TPClientViewer xmlns="4873beb7-5857-4685-be1f-d57550cc96cc" xsi:nil="true"/>
-    <DSATActionTaken xmlns="4873beb7-5857-4685-be1f-d57550cc96cc" xsi:nil="true"/>
-    <APEditor xmlns="4873beb7-5857-4685-be1f-d57550cc96cc">
-      <UserInfo>
-        <DisplayName/>
-        <AccountId xsi:nil="true"/>
-        <AccountType/>
-      </UserInfo>
-    </APEditor>
-    <TPInstallLocation xmlns="4873beb7-5857-4685-be1f-d57550cc96cc" xsi:nil="true"/>
-    <OOCacheId xmlns="4873beb7-5857-4685-be1f-d57550cc96cc" xsi:nil="true"/>
-    <IsDeleted xmlns="4873beb7-5857-4685-be1f-d57550cc96cc">false</IsDeleted>
-    <PublishTargets xmlns="4873beb7-5857-4685-be1f-d57550cc96cc">OfficeOnlineVNext,OfficeOnline</PublishTargets>
-    <ApprovalLog xmlns="4873beb7-5857-4685-be1f-d57550cc96cc" xsi:nil="true"/>
-    <BugNumber xmlns="4873beb7-5857-4685-be1f-d57550cc96cc" xsi:nil="true"/>
-    <CrawlForDependencies xmlns="4873beb7-5857-4685-be1f-d57550cc96cc">false</CrawlForDependencies>
-    <InternalTagsTaxHTField0 xmlns="4873beb7-5857-4685-be1f-d57550cc96cc">
-      <Terms xmlns="http://schemas.microsoft.com/office/infopath/2007/PartnerControls"/>
-    </InternalTagsTaxHTField0>
-    <LastHandOff xmlns="4873beb7-5857-4685-be1f-d57550cc96cc" xsi:nil="true"/>
-    <Milestone xmlns="4873beb7-5857-4685-be1f-d57550cc96cc" xsi:nil="true"/>
-    <OriginalRelease xmlns="4873beb7-5857-4685-be1f-d57550cc96cc">14</OriginalRelease>
-    <RecommendationsModifier xmlns="4873beb7-5857-4685-be1f-d57550cc96cc" xsi:nil="true"/>
-    <ScenarioTagsTaxHTField0 xmlns="4873beb7-5857-4685-be1f-d57550cc96cc">
-      <Terms xmlns="http://schemas.microsoft.com/office/infopath/2007/PartnerControls"/>
-    </ScenarioTagsTaxHTField0>
-    <UANotes xmlns="4873beb7-5857-4685-be1f-d57550cc96cc" xsi:nil="true"/>
-    <LocMarketGroupTiers2 xmlns="4873beb7-5857-4685-be1f-d57550cc96cc">,t:Tier 1,t:Tier 2,t:Tier 3,</LocMarketGroupTiers2>
-  </documentManagement>
-</p:properties>
+<file path=customXml/itemProps2.xml><?xml version="1.0" encoding="utf-8"?>
+<ds:datastoreItem xmlns:ds="http://schemas.openxmlformats.org/officeDocument/2006/customXml" ds:itemID="{6D7DF54F-8ABB-42F0-8B51-7461FB4399AA}">
+  <ds:schemaRefs>
+    <ds:schemaRef ds:uri="http://schemas.microsoft.com/sharepoint/v3/contenttype/forms"/>
+  </ds:schemaRefs>
+</ds:datastoreItem>
 </file>
 
-<file path=customXml/itemProps1.xml><?xml version="1.0" encoding="utf-8"?>
+<file path=customXml/itemProps3.xml><?xml version="1.0" encoding="utf-8"?>
 <ds:datastoreItem xmlns:ds="http://schemas.openxmlformats.org/officeDocument/2006/customXml" ds:itemID="{130CDFE2-3FE1-4601-88E7-DB2C98F330C9}">
   <ds:schemaRefs>
     <ds:schemaRef ds:uri="http://schemas.microsoft.com/office/2006/metadata/contentType"/>
@@ -3898,22 +3999,4 @@
     <ds:schemaRef ds:uri="http://schemas.microsoft.com/internal/obd"/>
   </ds:schemaRefs>
 </ds:datastoreItem>
-</file>
-
-<file path=customXml/itemProps2.xml><?xml version="1.0" encoding="utf-8"?>
-<ds:datastoreItem xmlns:ds="http://schemas.openxmlformats.org/officeDocument/2006/customXml" ds:itemID="{6D7DF54F-8ABB-42F0-8B51-7461FB4399AA}">
-  <ds:schemaRefs>
-    <ds:schemaRef ds:uri="http://schemas.microsoft.com/sharepoint/v3/contenttype/forms"/>
-  </ds:schemaRefs>
-</ds:datastoreItem>
-</file>
-
-<file path=customXml/itemProps3.xml><?xml version="1.0" encoding="utf-8"?>
-<ds:datastoreItem xmlns:ds="http://schemas.openxmlformats.org/officeDocument/2006/customXml" ds:itemID="{9D42E7B3-7716-46F2-95BF-AC40FBFB9125}">
-  <ds:schemaRefs>
-    <ds:schemaRef ds:uri="http://schemas.microsoft.com/office/2006/metadata/properties"/>
-    <ds:schemaRef ds:uri="http://schemas.microsoft.com/office/infopath/2007/PartnerControls"/>
-    <ds:schemaRef ds:uri="4873beb7-5857-4685-be1f-d57550cc96cc"/>
-  </ds:schemaRefs>
-</ds:datastoreItem>
 </file>
</xml_diff>